<commit_message>
S3 bucket changes 30 min
</commit_message>
<xml_diff>
--- a/notes/AWS/02 S3_bucket_logicLabs_2025.docx
+++ b/notes/AWS/02 S3_bucket_logicLabs_2025.docx
@@ -2,7 +2,4236 @@
 <file path=word/document.xml><?xml version="1.0" encoding="utf-8"?>
 <w:document xmlns:wpc="http://schemas.microsoft.com/office/word/2010/wordprocessingCanvas" xmlns:cx="http://schemas.microsoft.com/office/drawing/2014/chartex" xmlns:cx1="http://schemas.microsoft.com/office/drawing/2015/9/8/chartex" xmlns:cx2="http://schemas.microsoft.com/office/drawing/2015/10/21/chartex" xmlns:cx3="http://schemas.microsoft.com/office/drawing/2016/5/9/chartex" xmlns:cx4="http://schemas.microsoft.com/office/drawing/2016/5/10/chartex" xmlns:cx5="http://schemas.microsoft.com/office/drawing/2016/5/11/chartex" xmlns:cx6="http://schemas.microsoft.com/office/drawing/2016/5/12/chartex" xmlns:cx7="http://schemas.microsoft.com/office/drawing/2016/5/13/chartex" xmlns:cx8="http://schemas.microsoft.com/office/drawing/2016/5/14/chartex" xmlns:mc="http://schemas.openxmlformats.org/markup-compatibility/2006" xmlns:aink="http://schemas.microsoft.com/office/drawing/2016/ink" xmlns:am3d="http://schemas.microsoft.com/office/drawing/2017/model3d" xmlns:o="urn:schemas-microsoft-com:office:office" xmlns:oel="http://schemas.microsoft.com/office/2019/extlst" xmlns:r="http://schemas.openxmlformats.org/officeDocument/2006/relationships" xmlns:m="http://schemas.openxmlformats.org/officeDocument/2006/math" xmlns:v="urn:schemas-microsoft-com:vml" xmlns:wp14="http://schemas.microsoft.com/office/word/2010/wordprocessingDrawing" xmlns:wp="http://schemas.openxmlformats.org/drawingml/2006/wordprocessingDrawing" xmlns:w10="urn:schemas-microsoft-com:office:word" xmlns:w="http://schemas.openxmlformats.org/wordprocessingml/2006/main" xmlns:w14="http://schemas.microsoft.com/office/word/2010/wordml" xmlns:w15="http://schemas.microsoft.com/office/word/2012/wordml" xmlns:w16cex="http://schemas.microsoft.com/office/word/2018/wordml/cex" xmlns:w16cid="http://schemas.microsoft.com/office/word/2016/wordml/cid" xmlns:w16="http://schemas.microsoft.com/office/word/2018/wordml" xmlns:w16du="http://schemas.microsoft.com/office/word/2023/wordml/word16du" xmlns:w16sdtdh="http://schemas.microsoft.com/office/word/2020/wordml/sdtdatahash" xmlns:w16sdtfl="http://schemas.microsoft.com/office/word/2024/wordml/sdtformatlock" xmlns:w16se="http://schemas.microsoft.com/office/word/2015/wordml/symex" xmlns:wpg="http://schemas.microsoft.com/office/word/2010/wordprocessingGroup" xmlns:wpi="http://schemas.microsoft.com/office/word/2010/wordprocessingInk" xmlns:wne="http://schemas.microsoft.com/office/word/2006/wordml" xmlns:wps="http://schemas.microsoft.com/office/word/2010/wordprocessingShape" mc:Ignorable="w14 w15 w16se w16cid w16 w16cex w16sdtdh w16sdtfl w16du wp14">
   <w:body>
-    <w:p/>
+    <w:p>
+      <w:pPr>
+        <w:spacing w:after="0" w:line="240" w:lineRule="auto"/>
+        <w:rPr>
+          <w:b/>
+          <w:bCs/>
+          <w:lang w:val="en-US"/>
+        </w:rPr>
+      </w:pPr>
+      <w:r>
+        <w:rPr>
+          <w:b/>
+          <w:bCs/>
+          <w:lang w:val="en-US"/>
+        </w:rPr>
+        <w:t xml:space="preserve">Day 14: </w:t>
+      </w:r>
+      <w:r>
+        <w:rPr>
+          <w:b/>
+          <w:bCs/>
+          <w:lang w:val="en-US"/>
+        </w:rPr>
+        <w:t>S</w:t>
+      </w:r>
+      <w:r>
+        <w:rPr>
+          <w:b/>
+          <w:bCs/>
+          <w:lang w:val="en-US"/>
+        </w:rPr>
+        <w:t>ep 16h 2025:</w:t>
+      </w:r>
+    </w:p>
+    <w:p>
+      <w:pPr>
+        <w:spacing w:after="0" w:line="240" w:lineRule="auto"/>
+        <w:rPr>
+          <w:b/>
+          <w:bCs/>
+          <w:lang w:val="en-US"/>
+        </w:rPr>
+      </w:pPr>
+    </w:p>
+    <w:p>
+      <w:pPr>
+        <w:spacing w:after="0" w:line="240" w:lineRule="auto"/>
+        <w:rPr>
+          <w:lang w:val="en-US"/>
+        </w:rPr>
+      </w:pPr>
+      <w:r>
+        <w:rPr>
+          <w:lang w:val="en-US"/>
+        </w:rPr>
+        <w:t xml:space="preserve">It is like google </w:t>
+      </w:r>
+      <w:proofErr w:type="gramStart"/>
+      <w:r>
+        <w:rPr>
+          <w:lang w:val="en-US"/>
+        </w:rPr>
+        <w:t>drive,</w:t>
+      </w:r>
+      <w:proofErr w:type="gramEnd"/>
+      <w:r>
+        <w:rPr>
+          <w:lang w:val="en-US"/>
+        </w:rPr>
+        <w:t xml:space="preserve"> under S3 we can store any kind of data.</w:t>
+      </w:r>
+      <w:r>
+        <w:rPr>
+          <w:lang w:val="en-US"/>
+        </w:rPr>
+        <w:t xml:space="preserve"> Images, videos, files </w:t>
+      </w:r>
+      <w:proofErr w:type="spellStart"/>
+      <w:r>
+        <w:rPr>
+          <w:lang w:val="en-US"/>
+        </w:rPr>
+        <w:t>etc</w:t>
+      </w:r>
+      <w:proofErr w:type="spellEnd"/>
+      <w:r>
+        <w:rPr>
+          <w:lang w:val="en-US"/>
+        </w:rPr>
+        <w:t>…</w:t>
+      </w:r>
+    </w:p>
+    <w:p>
+      <w:pPr>
+        <w:spacing w:after="0" w:line="240" w:lineRule="auto"/>
+        <w:rPr>
+          <w:lang w:val="en-US"/>
+        </w:rPr>
+      </w:pPr>
+      <w:r>
+        <w:rPr>
+          <w:lang w:val="en-US"/>
+        </w:rPr>
+        <w:t>S3 we can link to our running applications also.</w:t>
+      </w:r>
+    </w:p>
+    <w:p>
+      <w:pPr>
+        <w:spacing w:after="0" w:line="240" w:lineRule="auto"/>
+        <w:rPr>
+          <w:lang w:val="en-US"/>
+        </w:rPr>
+      </w:pPr>
+      <w:r>
+        <w:rPr>
+          <w:lang w:val="en-US"/>
+        </w:rPr>
+        <w:t xml:space="preserve">It is </w:t>
+      </w:r>
+      <w:proofErr w:type="spellStart"/>
+      <w:r>
+        <w:rPr>
+          <w:lang w:val="en-US"/>
+        </w:rPr>
+        <w:t>ia</w:t>
+      </w:r>
+      <w:proofErr w:type="spellEnd"/>
+      <w:r>
+        <w:rPr>
+          <w:lang w:val="en-US"/>
+        </w:rPr>
+        <w:t xml:space="preserve"> global service. </w:t>
+      </w:r>
+      <w:r>
+        <w:rPr>
+          <w:lang w:val="en-US"/>
+        </w:rPr>
+        <w:t xml:space="preserve"> We can see all the S3 buckets of all regions at one place, there are not region or availability zone specific.</w:t>
+      </w:r>
+    </w:p>
+    <w:p>
+      <w:pPr>
+        <w:spacing w:after="0" w:line="240" w:lineRule="auto"/>
+        <w:rPr>
+          <w:lang w:val="en-US"/>
+        </w:rPr>
+      </w:pPr>
+    </w:p>
+    <w:p>
+      <w:pPr>
+        <w:spacing w:after="0" w:line="240" w:lineRule="auto"/>
+        <w:rPr>
+          <w:lang w:val="en-US"/>
+        </w:rPr>
+      </w:pPr>
+      <w:r>
+        <w:rPr>
+          <w:lang w:val="en-US"/>
+        </w:rPr>
+        <w:t xml:space="preserve">AWS </w:t>
+      </w:r>
+      <w:r>
+        <w:rPr>
+          <w:lang w:val="en-US"/>
+        </w:rPr>
+        <w:sym w:font="Wingdings" w:char="F0E0"/>
+      </w:r>
+      <w:r>
+        <w:rPr>
+          <w:lang w:val="en-US"/>
+        </w:rPr>
+        <w:t xml:space="preserve"> search </w:t>
+      </w:r>
+      <w:r>
+        <w:rPr>
+          <w:lang w:val="en-US"/>
+        </w:rPr>
+        <w:sym w:font="Wingdings" w:char="F0E0"/>
+      </w:r>
+      <w:r>
+        <w:rPr>
+          <w:lang w:val="en-US"/>
+        </w:rPr>
+        <w:t xml:space="preserve"> buckets </w:t>
+      </w:r>
+      <w:r>
+        <w:rPr>
+          <w:lang w:val="en-US"/>
+        </w:rPr>
+        <w:sym w:font="Wingdings" w:char="F0E0"/>
+      </w:r>
+      <w:r>
+        <w:rPr>
+          <w:lang w:val="en-US"/>
+        </w:rPr>
+        <w:t xml:space="preserve"> </w:t>
+      </w:r>
+      <w:r>
+        <w:rPr>
+          <w:lang w:val="en-US"/>
+        </w:rPr>
+        <w:t xml:space="preserve"> General purpose buckets </w:t>
+      </w:r>
+      <w:r>
+        <w:rPr>
+          <w:lang w:val="en-US"/>
+        </w:rPr>
+        <w:sym w:font="Wingdings" w:char="F0E0"/>
+      </w:r>
+      <w:r>
+        <w:rPr>
+          <w:lang w:val="en-US"/>
+        </w:rPr>
+        <w:t xml:space="preserve"> here we can see all regions related buckets.</w:t>
+      </w:r>
+    </w:p>
+    <w:p>
+      <w:pPr>
+        <w:spacing w:after="0" w:line="240" w:lineRule="auto"/>
+        <w:rPr>
+          <w:lang w:val="en-US"/>
+        </w:rPr>
+      </w:pPr>
+      <w:r>
+        <w:rPr>
+          <w:lang w:val="en-US"/>
+        </w:rPr>
+        <w:drawing>
+          <wp:inline distT="0" distB="0" distL="0" distR="0" wp14:anchorId="788F1263" wp14:editId="600597F5">
+            <wp:extent cx="6645910" cy="1843405"/>
+            <wp:effectExtent l="0" t="0" r="2540" b="4445"/>
+            <wp:docPr id="219302419" name="Picture 1"/>
+            <wp:cNvGraphicFramePr>
+              <a:graphicFrameLocks xmlns:a="http://schemas.openxmlformats.org/drawingml/2006/main" noChangeAspect="1"/>
+            </wp:cNvGraphicFramePr>
+            <a:graphic xmlns:a="http://schemas.openxmlformats.org/drawingml/2006/main">
+              <a:graphicData uri="http://schemas.openxmlformats.org/drawingml/2006/picture">
+                <pic:pic xmlns:pic="http://schemas.openxmlformats.org/drawingml/2006/picture">
+                  <pic:nvPicPr>
+                    <pic:cNvPr id="219302419" name=""/>
+                    <pic:cNvPicPr/>
+                  </pic:nvPicPr>
+                  <pic:blipFill>
+                    <a:blip r:embed="rId5"/>
+                    <a:stretch>
+                      <a:fillRect/>
+                    </a:stretch>
+                  </pic:blipFill>
+                  <pic:spPr>
+                    <a:xfrm>
+                      <a:off x="0" y="0"/>
+                      <a:ext cx="6645910" cy="1843405"/>
+                    </a:xfrm>
+                    <a:prstGeom prst="rect">
+                      <a:avLst/>
+                    </a:prstGeom>
+                  </pic:spPr>
+                </pic:pic>
+              </a:graphicData>
+            </a:graphic>
+          </wp:inline>
+        </w:drawing>
+      </w:r>
+    </w:p>
+    <w:p>
+      <w:pPr>
+        <w:spacing w:after="0" w:line="240" w:lineRule="auto"/>
+        <w:rPr>
+          <w:lang w:val="en-US"/>
+        </w:rPr>
+      </w:pPr>
+    </w:p>
+    <w:p>
+      <w:pPr>
+        <w:spacing w:after="0" w:line="240" w:lineRule="auto"/>
+        <w:rPr>
+          <w:lang w:val="en-US"/>
+        </w:rPr>
+      </w:pPr>
+      <w:r>
+        <w:rPr>
+          <w:lang w:val="en-US"/>
+        </w:rPr>
+        <w:t xml:space="preserve">But in case of EC2 machines, if w </w:t>
+      </w:r>
+      <w:proofErr w:type="gramStart"/>
+      <w:r>
+        <w:rPr>
+          <w:lang w:val="en-US"/>
+        </w:rPr>
+        <w:t>want</w:t>
+      </w:r>
+      <w:proofErr w:type="gramEnd"/>
+      <w:r>
+        <w:rPr>
+          <w:lang w:val="en-US"/>
+        </w:rPr>
+        <w:t xml:space="preserve"> to see all Mumbai region EC2 machines we need to switch to Mumbai region, for other regions we need to switch but in case of S3 bucket we can see all buckets at one place.</w:t>
+      </w:r>
+    </w:p>
+    <w:p>
+      <w:pPr>
+        <w:spacing w:after="0" w:line="240" w:lineRule="auto"/>
+        <w:rPr>
+          <w:lang w:val="en-US"/>
+        </w:rPr>
+      </w:pPr>
+    </w:p>
+    <w:p>
+      <w:pPr>
+        <w:spacing w:after="0" w:line="240" w:lineRule="auto"/>
+        <w:rPr>
+          <w:lang w:val="en-US"/>
+        </w:rPr>
+      </w:pPr>
+      <w:r>
+        <w:rPr>
+          <w:lang w:val="en-US"/>
+        </w:rPr>
+        <w:t>EC2 also have global view means all EC2 machines we can see it one place.</w:t>
+      </w:r>
+    </w:p>
+    <w:p>
+      <w:pPr>
+        <w:spacing w:after="0" w:line="240" w:lineRule="auto"/>
+        <w:rPr>
+          <w:lang w:val="en-US"/>
+        </w:rPr>
+      </w:pPr>
+      <w:r>
+        <w:rPr>
+          <w:lang w:val="en-US"/>
+        </w:rPr>
+        <w:t xml:space="preserve">AWS </w:t>
+      </w:r>
+      <w:r>
+        <w:rPr>
+          <w:lang w:val="en-US"/>
+        </w:rPr>
+        <w:sym w:font="Wingdings" w:char="F0E0"/>
+      </w:r>
+      <w:r>
+        <w:rPr>
+          <w:lang w:val="en-US"/>
+        </w:rPr>
+        <w:t xml:space="preserve"> EC2 -&gt; “AWS Global view” </w:t>
+      </w:r>
+      <w:r>
+        <w:rPr>
+          <w:lang w:val="en-US"/>
+        </w:rPr>
+        <w:sym w:font="Wingdings" w:char="F0E0"/>
+      </w:r>
+      <w:r>
+        <w:rPr>
+          <w:lang w:val="en-US"/>
+        </w:rPr>
+        <w:t xml:space="preserve"> it will open new Window </w:t>
+      </w:r>
+      <w:r>
+        <w:rPr>
+          <w:lang w:val="en-US"/>
+        </w:rPr>
+        <w:sym w:font="Wingdings" w:char="F0E0"/>
+      </w:r>
+      <w:r>
+        <w:rPr>
+          <w:lang w:val="en-US"/>
+        </w:rPr>
+        <w:t xml:space="preserve"> </w:t>
+      </w:r>
+      <w:r>
+        <w:rPr>
+          <w:lang w:val="en-US"/>
+        </w:rPr>
+        <w:t xml:space="preserve"> here we can see all counts of Ec2 machines in all regions.</w:t>
+      </w:r>
+    </w:p>
+    <w:p>
+      <w:pPr>
+        <w:spacing w:after="0" w:line="240" w:lineRule="auto"/>
+        <w:rPr>
+          <w:lang w:val="en-US"/>
+        </w:rPr>
+      </w:pPr>
+    </w:p>
+    <w:p>
+      <w:pPr>
+        <w:spacing w:after="0" w:line="240" w:lineRule="auto"/>
+        <w:rPr>
+          <w:lang w:val="en-US"/>
+        </w:rPr>
+      </w:pPr>
+      <w:r>
+        <w:rPr>
+          <w:lang w:val="en-US"/>
+        </w:rPr>
+        <w:drawing>
+          <wp:inline distT="0" distB="0" distL="0" distR="0" wp14:anchorId="710A2C5F" wp14:editId="058773E4">
+            <wp:extent cx="6645910" cy="1871345"/>
+            <wp:effectExtent l="0" t="0" r="2540" b="0"/>
+            <wp:docPr id="2004599380" name="Picture 1"/>
+            <wp:cNvGraphicFramePr>
+              <a:graphicFrameLocks xmlns:a="http://schemas.openxmlformats.org/drawingml/2006/main" noChangeAspect="1"/>
+            </wp:cNvGraphicFramePr>
+            <a:graphic xmlns:a="http://schemas.openxmlformats.org/drawingml/2006/main">
+              <a:graphicData uri="http://schemas.openxmlformats.org/drawingml/2006/picture">
+                <pic:pic xmlns:pic="http://schemas.openxmlformats.org/drawingml/2006/picture">
+                  <pic:nvPicPr>
+                    <pic:cNvPr id="2004599380" name=""/>
+                    <pic:cNvPicPr/>
+                  </pic:nvPicPr>
+                  <pic:blipFill>
+                    <a:blip r:embed="rId6"/>
+                    <a:stretch>
+                      <a:fillRect/>
+                    </a:stretch>
+                  </pic:blipFill>
+                  <pic:spPr>
+                    <a:xfrm>
+                      <a:off x="0" y="0"/>
+                      <a:ext cx="6645910" cy="1871345"/>
+                    </a:xfrm>
+                    <a:prstGeom prst="rect">
+                      <a:avLst/>
+                    </a:prstGeom>
+                  </pic:spPr>
+                </pic:pic>
+              </a:graphicData>
+            </a:graphic>
+          </wp:inline>
+        </w:drawing>
+      </w:r>
+    </w:p>
+    <w:p>
+      <w:pPr>
+        <w:spacing w:after="0" w:line="240" w:lineRule="auto"/>
+        <w:rPr>
+          <w:lang w:val="en-US"/>
+        </w:rPr>
+      </w:pPr>
+    </w:p>
+    <w:p>
+      <w:pPr>
+        <w:spacing w:after="0" w:line="240" w:lineRule="auto"/>
+        <w:rPr>
+          <w:lang w:val="en-US"/>
+        </w:rPr>
+      </w:pPr>
+      <w:r>
+        <w:rPr>
+          <w:lang w:val="en-US"/>
+        </w:rPr>
+        <w:t>In new window we can see like below.</w:t>
+      </w:r>
+    </w:p>
+    <w:p>
+      <w:pPr>
+        <w:spacing w:after="0" w:line="240" w:lineRule="auto"/>
+        <w:rPr>
+          <w:lang w:val="en-US"/>
+        </w:rPr>
+      </w:pPr>
+      <w:r>
+        <w:rPr>
+          <w:lang w:val="en-US"/>
+        </w:rPr>
+        <w:drawing>
+          <wp:inline distT="0" distB="0" distL="0" distR="0" wp14:anchorId="623BD125" wp14:editId="18930149">
+            <wp:extent cx="6645910" cy="2414905"/>
+            <wp:effectExtent l="0" t="0" r="2540" b="4445"/>
+            <wp:docPr id="1262128248" name="Picture 1"/>
+            <wp:cNvGraphicFramePr>
+              <a:graphicFrameLocks xmlns:a="http://schemas.openxmlformats.org/drawingml/2006/main" noChangeAspect="1"/>
+            </wp:cNvGraphicFramePr>
+            <a:graphic xmlns:a="http://schemas.openxmlformats.org/drawingml/2006/main">
+              <a:graphicData uri="http://schemas.openxmlformats.org/drawingml/2006/picture">
+                <pic:pic xmlns:pic="http://schemas.openxmlformats.org/drawingml/2006/picture">
+                  <pic:nvPicPr>
+                    <pic:cNvPr id="1262128248" name=""/>
+                    <pic:cNvPicPr/>
+                  </pic:nvPicPr>
+                  <pic:blipFill>
+                    <a:blip r:embed="rId7"/>
+                    <a:stretch>
+                      <a:fillRect/>
+                    </a:stretch>
+                  </pic:blipFill>
+                  <pic:spPr>
+                    <a:xfrm>
+                      <a:off x="0" y="0"/>
+                      <a:ext cx="6645910" cy="2414905"/>
+                    </a:xfrm>
+                    <a:prstGeom prst="rect">
+                      <a:avLst/>
+                    </a:prstGeom>
+                  </pic:spPr>
+                </pic:pic>
+              </a:graphicData>
+            </a:graphic>
+          </wp:inline>
+        </w:drawing>
+      </w:r>
+    </w:p>
+    <w:p>
+      <w:pPr>
+        <w:spacing w:after="0" w:line="240" w:lineRule="auto"/>
+        <w:rPr>
+          <w:lang w:val="en-US"/>
+        </w:rPr>
+      </w:pPr>
+    </w:p>
+    <w:p>
+      <w:pPr>
+        <w:spacing w:after="0" w:line="240" w:lineRule="auto"/>
+        <w:rPr>
+          <w:lang w:val="en-US"/>
+        </w:rPr>
+      </w:pPr>
+      <w:r>
+        <w:rPr>
+          <w:lang w:val="en-US"/>
+        </w:rPr>
+        <w:t>It will show only count, but it will not tell the EC2 machines are active, inactive, closed or terminated etc.</w:t>
+      </w:r>
+    </w:p>
+    <w:p>
+      <w:pPr>
+        <w:spacing w:after="0" w:line="240" w:lineRule="auto"/>
+        <w:rPr>
+          <w:lang w:val="en-US"/>
+        </w:rPr>
+      </w:pPr>
+      <w:r>
+        <w:rPr>
+          <w:lang w:val="en-US"/>
+        </w:rPr>
+        <w:t>This global view sometimes not accurate, we better check EC2 machines in AWS</w:t>
+      </w:r>
+      <w:r>
+        <w:rPr>
+          <w:lang w:val="en-US"/>
+        </w:rPr>
+        <w:sym w:font="Wingdings" w:char="F0E0"/>
+      </w:r>
+      <w:r>
+        <w:rPr>
+          <w:lang w:val="en-US"/>
+        </w:rPr>
+        <w:t xml:space="preserve"> EC2 </w:t>
+      </w:r>
+      <w:r>
+        <w:rPr>
+          <w:lang w:val="en-US"/>
+        </w:rPr>
+        <w:sym w:font="Wingdings" w:char="F0E0"/>
+      </w:r>
+      <w:r>
+        <w:rPr>
+          <w:lang w:val="en-US"/>
+        </w:rPr>
+        <w:t xml:space="preserve"> instances console only.</w:t>
+      </w:r>
+    </w:p>
+    <w:p>
+      <w:pPr>
+        <w:spacing w:after="0" w:line="240" w:lineRule="auto"/>
+        <w:rPr>
+          <w:lang w:val="en-US"/>
+        </w:rPr>
+      </w:pPr>
+      <w:r>
+        <w:rPr>
+          <w:lang w:val="en-US"/>
+        </w:rPr>
+        <w:lastRenderedPageBreak/>
+        <w:t>The data we saved in S3 buckets are called as Objects.</w:t>
+      </w:r>
+      <w:r>
+        <w:rPr>
+          <w:lang w:val="en-US"/>
+        </w:rPr>
+        <w:t xml:space="preserve"> It is very rare to </w:t>
+      </w:r>
+      <w:proofErr w:type="gramStart"/>
+      <w:r>
+        <w:rPr>
+          <w:lang w:val="en-US"/>
+        </w:rPr>
+        <w:t>loose</w:t>
+      </w:r>
+      <w:proofErr w:type="gramEnd"/>
+      <w:r>
+        <w:rPr>
+          <w:lang w:val="en-US"/>
+        </w:rPr>
+        <w:t xml:space="preserve"> data from S3 bucket.</w:t>
+      </w:r>
+    </w:p>
+    <w:p>
+      <w:pPr>
+        <w:spacing w:after="0" w:line="240" w:lineRule="auto"/>
+        <w:rPr>
+          <w:lang w:val="en-US"/>
+        </w:rPr>
+      </w:pPr>
+      <w:r>
+        <w:rPr>
+          <w:lang w:val="en-US"/>
+        </w:rPr>
+        <w:t>We can store unlimited data in S3 bucket.</w:t>
+      </w:r>
+      <w:r>
+        <w:rPr>
+          <w:lang w:val="en-US"/>
+        </w:rPr>
+        <w:t xml:space="preserve"> </w:t>
+      </w:r>
+      <w:r>
+        <w:rPr>
+          <w:lang w:val="en-US"/>
+        </w:rPr>
+        <w:t>One file maximum size can be 5TB.</w:t>
+      </w:r>
+      <w:r>
+        <w:rPr>
+          <w:lang w:val="en-US"/>
+        </w:rPr>
+        <w:t xml:space="preserve"> We </w:t>
+      </w:r>
+      <w:proofErr w:type="gramStart"/>
+      <w:r>
+        <w:rPr>
+          <w:lang w:val="en-US"/>
+        </w:rPr>
+        <w:t>cant</w:t>
+      </w:r>
+      <w:proofErr w:type="gramEnd"/>
+      <w:r>
+        <w:rPr>
+          <w:lang w:val="en-US"/>
+        </w:rPr>
+        <w:t xml:space="preserve"> upload more them </w:t>
+      </w:r>
+      <w:r>
+        <w:rPr>
+          <w:lang w:val="en-US"/>
+        </w:rPr>
+        <w:t>5T</w:t>
+      </w:r>
+      <w:r>
+        <w:rPr>
+          <w:lang w:val="en-US"/>
+        </w:rPr>
+        <w:t>B for single file.</w:t>
+      </w:r>
+    </w:p>
+    <w:p>
+      <w:pPr>
+        <w:spacing w:after="0" w:line="240" w:lineRule="auto"/>
+        <w:rPr>
+          <w:lang w:val="en-US"/>
+        </w:rPr>
+      </w:pPr>
+    </w:p>
+    <w:p>
+      <w:pPr>
+        <w:spacing w:after="0" w:line="240" w:lineRule="auto"/>
+        <w:rPr>
+          <w:lang w:val="en-US"/>
+        </w:rPr>
+      </w:pPr>
+      <w:r>
+        <w:rPr>
+          <w:lang w:val="en-US"/>
+        </w:rPr>
+        <w:t>Uploading file in S3 can be done in multiple ways.</w:t>
+      </w:r>
+    </w:p>
+    <w:p>
+      <w:pPr>
+        <w:pStyle w:val="ListParagraph"/>
+        <w:numPr>
+          <w:ilvl w:val="0"/>
+          <w:numId w:val="11"/>
+        </w:numPr>
+        <w:spacing w:after="0" w:line="240" w:lineRule="auto"/>
+        <w:rPr>
+          <w:lang w:val="en-US"/>
+        </w:rPr>
+      </w:pPr>
+      <w:r>
+        <w:rPr>
+          <w:lang w:val="en-US"/>
+        </w:rPr>
+        <w:t>Console which uses GUI.</w:t>
+      </w:r>
+      <w:r>
+        <w:rPr>
+          <w:lang w:val="en-US"/>
+        </w:rPr>
+        <w:t xml:space="preserve"> [&lt;= 160GB</w:t>
+      </w:r>
+      <w:r>
+        <w:rPr>
+          <w:lang w:val="en-US"/>
+        </w:rPr>
+        <w:t xml:space="preserve"> we can upload in single attempt</w:t>
+      </w:r>
+      <w:r>
+        <w:rPr>
+          <w:lang w:val="en-US"/>
+        </w:rPr>
+        <w:t>]</w:t>
+      </w:r>
+    </w:p>
+    <w:p>
+      <w:pPr>
+        <w:pStyle w:val="ListParagraph"/>
+        <w:numPr>
+          <w:ilvl w:val="0"/>
+          <w:numId w:val="11"/>
+        </w:numPr>
+        <w:spacing w:after="0" w:line="240" w:lineRule="auto"/>
+        <w:rPr>
+          <w:lang w:val="en-US"/>
+        </w:rPr>
+      </w:pPr>
+      <w:r>
+        <w:rPr>
+          <w:lang w:val="en-US"/>
+        </w:rPr>
+        <w:t>CLI / power shell.</w:t>
+      </w:r>
+      <w:r>
+        <w:rPr>
+          <w:lang w:val="en-US"/>
+        </w:rPr>
+        <w:t xml:space="preserve"> </w:t>
+      </w:r>
+      <w:r>
+        <w:rPr>
+          <w:lang w:val="en-US"/>
+        </w:rPr>
+        <w:t>[</w:t>
+      </w:r>
+      <w:r>
+        <w:rPr>
+          <w:lang w:val="en-US"/>
+        </w:rPr>
+        <w:t>5GB – 5T</w:t>
+      </w:r>
+      <w:r>
+        <w:rPr>
+          <w:lang w:val="en-US"/>
+        </w:rPr>
+        <w:t>B]</w:t>
+      </w:r>
+    </w:p>
+    <w:p>
+      <w:pPr>
+        <w:pStyle w:val="ListParagraph"/>
+        <w:numPr>
+          <w:ilvl w:val="0"/>
+          <w:numId w:val="11"/>
+        </w:numPr>
+        <w:spacing w:after="0" w:line="240" w:lineRule="auto"/>
+        <w:rPr>
+          <w:lang w:val="en-US"/>
+        </w:rPr>
+      </w:pPr>
+      <w:proofErr w:type="spellStart"/>
+      <w:r>
+        <w:rPr>
+          <w:lang w:val="en-US"/>
+        </w:rPr>
+        <w:t>Winscp</w:t>
+      </w:r>
+      <w:proofErr w:type="spellEnd"/>
+      <w:r>
+        <w:rPr>
+          <w:lang w:val="en-US"/>
+        </w:rPr>
+        <w:t xml:space="preserve"> </w:t>
+      </w:r>
+      <w:r>
+        <w:rPr>
+          <w:lang w:val="en-US"/>
+        </w:rPr>
+        <w:t>[&lt;= 160GB</w:t>
+      </w:r>
+      <w:r>
+        <w:rPr>
+          <w:lang w:val="en-US"/>
+        </w:rPr>
+        <w:t xml:space="preserve"> </w:t>
+      </w:r>
+      <w:r>
+        <w:rPr>
+          <w:lang w:val="en-US"/>
+        </w:rPr>
+        <w:t>we can upload in single attempt</w:t>
+      </w:r>
+      <w:r>
+        <w:rPr>
+          <w:lang w:val="en-US"/>
+        </w:rPr>
+        <w:t>]</w:t>
+      </w:r>
+    </w:p>
+    <w:p>
+      <w:pPr>
+        <w:spacing w:after="0" w:line="240" w:lineRule="auto"/>
+        <w:rPr>
+          <w:lang w:val="en-US"/>
+        </w:rPr>
+      </w:pPr>
+      <w:r>
+        <w:rPr>
+          <w:lang w:val="en-US"/>
+        </w:rPr>
+        <w:t>If we are uploading files using CLI or power shell then file size should ne 5GB – 5TB</w:t>
+      </w:r>
+      <w:r>
+        <w:rPr>
+          <w:lang w:val="en-US"/>
+        </w:rPr>
+        <w:t xml:space="preserve"> in this case S3 will use technology uses “multipart” upload.</w:t>
+      </w:r>
+      <w:r>
+        <w:rPr>
+          <w:lang w:val="en-US"/>
+        </w:rPr>
+        <w:t xml:space="preserve"> Here they will make our big file into small </w:t>
+      </w:r>
+      <w:proofErr w:type="spellStart"/>
+      <w:r>
+        <w:rPr>
+          <w:lang w:val="en-US"/>
+        </w:rPr>
+        <w:t>small</w:t>
+      </w:r>
+      <w:proofErr w:type="spellEnd"/>
+      <w:r>
+        <w:rPr>
+          <w:lang w:val="en-US"/>
+        </w:rPr>
+        <w:t xml:space="preserve"> parts and then after sending it will make as single file.</w:t>
+      </w:r>
+      <w:r>
+        <w:rPr>
+          <w:lang w:val="en-US"/>
+        </w:rPr>
+        <w:t xml:space="preserve"> This process will happen in backend.</w:t>
+      </w:r>
+    </w:p>
+    <w:p>
+      <w:pPr>
+        <w:spacing w:after="0" w:line="240" w:lineRule="auto"/>
+        <w:rPr>
+          <w:lang w:val="en-US"/>
+        </w:rPr>
+      </w:pPr>
+    </w:p>
+    <w:p>
+      <w:pPr>
+        <w:spacing w:after="0" w:line="240" w:lineRule="auto"/>
+        <w:rPr>
+          <w:lang w:val="en-US"/>
+        </w:rPr>
+      </w:pPr>
+      <w:r>
+        <w:rPr>
+          <w:lang w:val="en-US"/>
+        </w:rPr>
+        <w:t>By using console or WINSCP we can</w:t>
+      </w:r>
+      <w:r>
+        <w:rPr>
+          <w:lang w:val="en-US"/>
+        </w:rPr>
+        <w:t>’</w:t>
+      </w:r>
+      <w:r>
+        <w:rPr>
+          <w:lang w:val="en-US"/>
+        </w:rPr>
+        <w:t xml:space="preserve">t </w:t>
+      </w:r>
+      <w:r>
+        <w:rPr>
+          <w:lang w:val="en-US"/>
+        </w:rPr>
+        <w:t>upload</w:t>
+      </w:r>
+      <w:r>
+        <w:rPr>
+          <w:lang w:val="en-US"/>
+        </w:rPr>
+        <w:t xml:space="preserve"> a file which size more than 160GB.</w:t>
+      </w:r>
+    </w:p>
+    <w:p>
+      <w:pPr>
+        <w:spacing w:after="0" w:line="240" w:lineRule="auto"/>
+        <w:rPr>
+          <w:lang w:val="en-US"/>
+        </w:rPr>
+      </w:pPr>
+    </w:p>
+    <w:p>
+      <w:pPr>
+        <w:spacing w:after="0" w:line="240" w:lineRule="auto"/>
+        <w:rPr>
+          <w:lang w:val="en-US"/>
+        </w:rPr>
+      </w:pPr>
+      <w:r>
+        <w:rPr>
+          <w:lang w:val="en-US"/>
+        </w:rPr>
+        <w:t>While creating S3 bucket, its name we should give unique globally. Like creating Gmail.</w:t>
+      </w:r>
+    </w:p>
+    <w:p>
+      <w:pPr>
+        <w:spacing w:after="0" w:line="240" w:lineRule="auto"/>
+        <w:rPr>
+          <w:lang w:val="en-US"/>
+        </w:rPr>
+      </w:pPr>
+    </w:p>
+    <w:p>
+      <w:pPr>
+        <w:spacing w:after="0" w:line="240" w:lineRule="auto"/>
+        <w:rPr>
+          <w:lang w:val="en-US"/>
+        </w:rPr>
+      </w:pPr>
+      <w:r>
+        <w:rPr>
+          <w:lang w:val="en-US"/>
+        </w:rPr>
+        <w:t>We are going to learn further.</w:t>
+      </w:r>
+    </w:p>
+    <w:p>
+      <w:pPr>
+        <w:pStyle w:val="ListParagraph"/>
+        <w:numPr>
+          <w:ilvl w:val="0"/>
+          <w:numId w:val="14"/>
+        </w:numPr>
+        <w:spacing w:after="0" w:line="240" w:lineRule="auto"/>
+        <w:rPr>
+          <w:lang w:val="en-US"/>
+        </w:rPr>
+      </w:pPr>
+      <w:r>
+        <w:rPr>
+          <w:lang w:val="en-US"/>
+        </w:rPr>
+        <w:t>S3 bucket life cycle management.</w:t>
+      </w:r>
+    </w:p>
+    <w:p>
+      <w:pPr>
+        <w:pStyle w:val="ListParagraph"/>
+        <w:numPr>
+          <w:ilvl w:val="0"/>
+          <w:numId w:val="14"/>
+        </w:numPr>
+        <w:spacing w:after="0" w:line="240" w:lineRule="auto"/>
+        <w:rPr>
+          <w:lang w:val="en-US"/>
+        </w:rPr>
+      </w:pPr>
+      <w:r>
+        <w:rPr>
+          <w:lang w:val="en-US"/>
+        </w:rPr>
+        <w:t>Versioning.</w:t>
+      </w:r>
+    </w:p>
+    <w:p>
+      <w:pPr>
+        <w:pStyle w:val="ListParagraph"/>
+        <w:numPr>
+          <w:ilvl w:val="0"/>
+          <w:numId w:val="14"/>
+        </w:numPr>
+        <w:spacing w:after="0" w:line="240" w:lineRule="auto"/>
+        <w:rPr>
+          <w:lang w:val="en-US"/>
+        </w:rPr>
+      </w:pPr>
+      <w:r>
+        <w:rPr>
+          <w:lang w:val="en-US"/>
+        </w:rPr>
+        <w:t>Encryption.</w:t>
+      </w:r>
+    </w:p>
+    <w:p>
+      <w:pPr>
+        <w:pStyle w:val="ListParagraph"/>
+        <w:numPr>
+          <w:ilvl w:val="0"/>
+          <w:numId w:val="14"/>
+        </w:numPr>
+        <w:spacing w:after="0" w:line="240" w:lineRule="auto"/>
+        <w:rPr>
+          <w:lang w:val="en-US"/>
+        </w:rPr>
+      </w:pPr>
+      <w:r>
+        <w:rPr>
+          <w:lang w:val="en-US"/>
+        </w:rPr>
+        <w:t>Securing S3 bucket using ACL (Access Control List) and bucket policies.</w:t>
+      </w:r>
+    </w:p>
+    <w:p>
+      <w:pPr>
+        <w:spacing w:after="0" w:line="240" w:lineRule="auto"/>
+        <w:rPr>
+          <w:lang w:val="en-US"/>
+        </w:rPr>
+      </w:pPr>
+      <w:r>
+        <w:rPr>
+          <w:lang w:val="en-US"/>
+        </w:rPr>
+        <w:drawing>
+          <wp:inline distT="0" distB="0" distL="0" distR="0" wp14:anchorId="02CEF85A" wp14:editId="149EA461">
+            <wp:extent cx="5683250" cy="2889250"/>
+            <wp:effectExtent l="0" t="0" r="0" b="6350"/>
+            <wp:docPr id="1578933486" name="Picture 1"/>
+            <wp:cNvGraphicFramePr>
+              <a:graphicFrameLocks xmlns:a="http://schemas.openxmlformats.org/drawingml/2006/main" noChangeAspect="1"/>
+            </wp:cNvGraphicFramePr>
+            <a:graphic xmlns:a="http://schemas.openxmlformats.org/drawingml/2006/main">
+              <a:graphicData uri="http://schemas.openxmlformats.org/drawingml/2006/picture">
+                <pic:pic xmlns:pic="http://schemas.openxmlformats.org/drawingml/2006/picture">
+                  <pic:nvPicPr>
+                    <pic:cNvPr id="1578933486" name=""/>
+                    <pic:cNvPicPr/>
+                  </pic:nvPicPr>
+                  <pic:blipFill>
+                    <a:blip r:embed="rId8"/>
+                    <a:stretch>
+                      <a:fillRect/>
+                    </a:stretch>
+                  </pic:blipFill>
+                  <pic:spPr>
+                    <a:xfrm>
+                      <a:off x="0" y="0"/>
+                      <a:ext cx="5691433" cy="2893410"/>
+                    </a:xfrm>
+                    <a:prstGeom prst="rect">
+                      <a:avLst/>
+                    </a:prstGeom>
+                  </pic:spPr>
+                </pic:pic>
+              </a:graphicData>
+            </a:graphic>
+          </wp:inline>
+        </w:drawing>
+      </w:r>
+    </w:p>
+    <w:p>
+      <w:pPr>
+        <w:spacing w:after="0" w:line="240" w:lineRule="auto"/>
+        <w:rPr>
+          <w:lang w:val="en-US"/>
+        </w:rPr>
+      </w:pPr>
+    </w:p>
+    <w:p>
+      <w:pPr>
+        <w:spacing w:after="0" w:line="240" w:lineRule="auto"/>
+        <w:rPr>
+          <w:lang w:val="en-US"/>
+        </w:rPr>
+      </w:pPr>
+      <w:r>
+        <w:rPr>
+          <w:lang w:val="en-US"/>
+        </w:rPr>
+        <w:t>“Service Quota” – Is used to increate the limit of creating S3 buckets.</w:t>
+      </w:r>
+      <w:r>
+        <w:rPr>
+          <w:lang w:val="en-US"/>
+        </w:rPr>
+        <w:t xml:space="preserve"> Not only for S3 for all AWS services it can be used.</w:t>
+      </w:r>
+    </w:p>
+    <w:p>
+      <w:pPr>
+        <w:spacing w:after="0" w:line="240" w:lineRule="auto"/>
+        <w:rPr>
+          <w:lang w:val="en-US"/>
+        </w:rPr>
+      </w:pPr>
+    </w:p>
+    <w:p>
+      <w:pPr>
+        <w:spacing w:after="0" w:line="240" w:lineRule="auto"/>
+        <w:rPr>
+          <w:lang w:val="en-US"/>
+        </w:rPr>
+      </w:pPr>
+      <w:r>
+        <w:rPr>
+          <w:lang w:val="en-US"/>
+        </w:rPr>
+        <w:t xml:space="preserve">We can see this option in name menu option. AWS </w:t>
+      </w:r>
+      <w:r>
+        <w:rPr>
+          <w:lang w:val="en-US"/>
+        </w:rPr>
+        <w:sym w:font="Wingdings" w:char="F0E0"/>
+      </w:r>
+      <w:r>
+        <w:rPr>
+          <w:lang w:val="en-US"/>
+        </w:rPr>
+        <w:t xml:space="preserve"> right side top corner </w:t>
+      </w:r>
+      <w:r>
+        <w:rPr>
+          <w:lang w:val="en-US"/>
+        </w:rPr>
+        <w:sym w:font="Wingdings" w:char="F0E0"/>
+      </w:r>
+      <w:r>
+        <w:rPr>
+          <w:lang w:val="en-US"/>
+        </w:rPr>
+        <w:t xml:space="preserve"> click on Name menu </w:t>
+      </w:r>
+      <w:r>
+        <w:rPr>
+          <w:lang w:val="en-US"/>
+        </w:rPr>
+        <w:sym w:font="Wingdings" w:char="F0E0"/>
+      </w:r>
+      <w:r>
+        <w:rPr>
+          <w:lang w:val="en-US"/>
+        </w:rPr>
+        <w:t xml:space="preserve"> Service </w:t>
+      </w:r>
+      <w:proofErr w:type="gramStart"/>
+      <w:r>
+        <w:rPr>
+          <w:lang w:val="en-US"/>
+        </w:rPr>
+        <w:t>Quota.</w:t>
+      </w:r>
+      <w:r>
+        <w:rPr>
+          <w:lang w:val="en-US"/>
+        </w:rPr>
+        <w:t>--</w:t>
+      </w:r>
+      <w:proofErr w:type="gramEnd"/>
+      <w:r>
+        <w:rPr>
+          <w:lang w:val="en-US"/>
+        </w:rPr>
+        <w:t xml:space="preserve">&gt; it will open new Window </w:t>
+      </w:r>
+      <w:r>
+        <w:rPr>
+          <w:lang w:val="en-US"/>
+        </w:rPr>
+        <w:sym w:font="Wingdings" w:char="F0E0"/>
+      </w:r>
+      <w:r>
+        <w:rPr>
+          <w:lang w:val="en-US"/>
+        </w:rPr>
+        <w:t xml:space="preserve"> AWS services </w:t>
+      </w:r>
+      <w:r>
+        <w:rPr>
+          <w:lang w:val="en-US"/>
+        </w:rPr>
+        <w:sym w:font="Wingdings" w:char="F0E0"/>
+      </w:r>
+      <w:r>
+        <w:rPr>
+          <w:lang w:val="en-US"/>
+        </w:rPr>
+        <w:t xml:space="preserve"> search for S3 </w:t>
+      </w:r>
+      <w:r>
+        <w:rPr>
+          <w:lang w:val="en-US"/>
+        </w:rPr>
+        <w:sym w:font="Wingdings" w:char="F0E0"/>
+      </w:r>
+      <w:r>
+        <w:rPr>
+          <w:lang w:val="en-US"/>
+        </w:rPr>
+        <w:t xml:space="preserve"> </w:t>
+      </w:r>
+      <w:r>
+        <w:rPr>
+          <w:lang w:val="en-US"/>
+        </w:rPr>
+        <w:t>Amazon Simple Storage Service (Amazon S3)</w:t>
+      </w:r>
+      <w:r>
+        <w:rPr>
+          <w:lang w:val="en-US"/>
+        </w:rPr>
+        <w:t xml:space="preserve"> </w:t>
+      </w:r>
+      <w:r>
+        <w:rPr>
+          <w:lang w:val="en-US"/>
+        </w:rPr>
+        <w:sym w:font="Wingdings" w:char="F0E0"/>
+      </w:r>
+      <w:r>
+        <w:rPr>
+          <w:lang w:val="en-US"/>
+        </w:rPr>
+        <w:t xml:space="preserve"> search for “</w:t>
+      </w:r>
+      <w:r>
+        <w:rPr>
+          <w:lang w:val="en-US"/>
+        </w:rPr>
+        <w:t>Directory buckets</w:t>
+      </w:r>
+      <w:r>
+        <w:rPr>
+          <w:lang w:val="en-US"/>
+        </w:rPr>
+        <w:t xml:space="preserve">” </w:t>
+      </w:r>
+      <w:r>
+        <w:rPr>
+          <w:lang w:val="en-US"/>
+        </w:rPr>
+        <w:sym w:font="Wingdings" w:char="F0E0"/>
+      </w:r>
+      <w:r>
+        <w:rPr>
+          <w:lang w:val="en-US"/>
+        </w:rPr>
+        <w:t xml:space="preserve"> </w:t>
+      </w:r>
+      <w:r>
+        <w:rPr>
+          <w:lang w:val="en-US"/>
+        </w:rPr>
+        <w:t xml:space="preserve">click on that </w:t>
+      </w:r>
+      <w:r>
+        <w:rPr>
+          <w:lang w:val="en-US"/>
+        </w:rPr>
+        <w:sym w:font="Wingdings" w:char="F0E0"/>
+      </w:r>
+      <w:r>
+        <w:rPr>
+          <w:lang w:val="en-US"/>
+        </w:rPr>
+        <w:t xml:space="preserve"> </w:t>
+      </w:r>
+      <w:proofErr w:type="spellStart"/>
+      <w:r>
+        <w:rPr>
+          <w:lang w:val="en-US"/>
+        </w:rPr>
+        <w:t>riht</w:t>
+      </w:r>
+      <w:proofErr w:type="spellEnd"/>
+      <w:r>
+        <w:rPr>
+          <w:lang w:val="en-US"/>
+        </w:rPr>
+        <w:t xml:space="preserve"> side “Request increase at account level”.</w:t>
+      </w:r>
+    </w:p>
+    <w:p>
+      <w:pPr>
+        <w:spacing w:after="0" w:line="240" w:lineRule="auto"/>
+        <w:rPr>
+          <w:lang w:val="en-US"/>
+        </w:rPr>
+      </w:pPr>
+    </w:p>
+    <w:p>
+      <w:pPr>
+        <w:spacing w:after="0" w:line="240" w:lineRule="auto"/>
+        <w:rPr>
+          <w:lang w:val="en-US"/>
+        </w:rPr>
+      </w:pPr>
+    </w:p>
+    <w:p>
+      <w:pPr>
+        <w:spacing w:after="0" w:line="240" w:lineRule="auto"/>
+        <w:rPr>
+          <w:lang w:val="en-US"/>
+        </w:rPr>
+      </w:pPr>
+      <w:r>
+        <w:rPr>
+          <w:lang w:val="en-US"/>
+        </w:rPr>
+        <w:lastRenderedPageBreak/>
+        <w:t xml:space="preserve">We can see Not adjustable and account </w:t>
+      </w:r>
+      <w:proofErr w:type="gramStart"/>
+      <w:r>
+        <w:rPr>
+          <w:lang w:val="en-US"/>
+        </w:rPr>
+        <w:t>level,</w:t>
+      </w:r>
+      <w:proofErr w:type="gramEnd"/>
+      <w:r>
+        <w:rPr>
+          <w:lang w:val="en-US"/>
+        </w:rPr>
+        <w:t xml:space="preserve"> not adjustable mean we </w:t>
+      </w:r>
+      <w:proofErr w:type="spellStart"/>
+      <w:r>
+        <w:rPr>
+          <w:lang w:val="en-US"/>
+        </w:rPr>
+        <w:t>can not</w:t>
+      </w:r>
+      <w:proofErr w:type="spellEnd"/>
+      <w:r>
+        <w:rPr>
+          <w:lang w:val="en-US"/>
+        </w:rPr>
+        <w:t xml:space="preserve"> increase the limit.</w:t>
+      </w:r>
+      <w:r>
+        <w:rPr>
+          <w:lang w:val="en-US"/>
+        </w:rPr>
+        <w:drawing>
+          <wp:inline distT="0" distB="0" distL="0" distR="0" wp14:anchorId="33185B2B" wp14:editId="486E5391">
+            <wp:extent cx="6645910" cy="2605405"/>
+            <wp:effectExtent l="0" t="0" r="2540" b="4445"/>
+            <wp:docPr id="1978367288" name="Picture 1"/>
+            <wp:cNvGraphicFramePr>
+              <a:graphicFrameLocks xmlns:a="http://schemas.openxmlformats.org/drawingml/2006/main" noChangeAspect="1"/>
+            </wp:cNvGraphicFramePr>
+            <a:graphic xmlns:a="http://schemas.openxmlformats.org/drawingml/2006/main">
+              <a:graphicData uri="http://schemas.openxmlformats.org/drawingml/2006/picture">
+                <pic:pic xmlns:pic="http://schemas.openxmlformats.org/drawingml/2006/picture">
+                  <pic:nvPicPr>
+                    <pic:cNvPr id="1978367288" name=""/>
+                    <pic:cNvPicPr/>
+                  </pic:nvPicPr>
+                  <pic:blipFill>
+                    <a:blip r:embed="rId9"/>
+                    <a:stretch>
+                      <a:fillRect/>
+                    </a:stretch>
+                  </pic:blipFill>
+                  <pic:spPr>
+                    <a:xfrm>
+                      <a:off x="0" y="0"/>
+                      <a:ext cx="6645910" cy="2605405"/>
+                    </a:xfrm>
+                    <a:prstGeom prst="rect">
+                      <a:avLst/>
+                    </a:prstGeom>
+                  </pic:spPr>
+                </pic:pic>
+              </a:graphicData>
+            </a:graphic>
+          </wp:inline>
+        </w:drawing>
+      </w:r>
+      <w:r>
+        <w:rPr>
+          <w:lang w:val="en-US"/>
+        </w:rPr>
+        <w:t xml:space="preserve"> </w:t>
+      </w:r>
+      <w:r>
+        <w:rPr>
+          <w:lang w:val="en-US"/>
+        </w:rPr>
+        <w:drawing>
+          <wp:inline distT="0" distB="0" distL="0" distR="0" wp14:anchorId="4F6C0CE0" wp14:editId="025504FD">
+            <wp:extent cx="6645910" cy="2370455"/>
+            <wp:effectExtent l="0" t="0" r="2540" b="0"/>
+            <wp:docPr id="1306362098" name="Picture 1"/>
+            <wp:cNvGraphicFramePr>
+              <a:graphicFrameLocks xmlns:a="http://schemas.openxmlformats.org/drawingml/2006/main" noChangeAspect="1"/>
+            </wp:cNvGraphicFramePr>
+            <a:graphic xmlns:a="http://schemas.openxmlformats.org/drawingml/2006/main">
+              <a:graphicData uri="http://schemas.openxmlformats.org/drawingml/2006/picture">
+                <pic:pic xmlns:pic="http://schemas.openxmlformats.org/drawingml/2006/picture">
+                  <pic:nvPicPr>
+                    <pic:cNvPr id="1306362098" name=""/>
+                    <pic:cNvPicPr/>
+                  </pic:nvPicPr>
+                  <pic:blipFill>
+                    <a:blip r:embed="rId10"/>
+                    <a:stretch>
+                      <a:fillRect/>
+                    </a:stretch>
+                  </pic:blipFill>
+                  <pic:spPr>
+                    <a:xfrm>
+                      <a:off x="0" y="0"/>
+                      <a:ext cx="6645910" cy="2370455"/>
+                    </a:xfrm>
+                    <a:prstGeom prst="rect">
+                      <a:avLst/>
+                    </a:prstGeom>
+                  </pic:spPr>
+                </pic:pic>
+              </a:graphicData>
+            </a:graphic>
+          </wp:inline>
+        </w:drawing>
+      </w:r>
+    </w:p>
+    <w:p>
+      <w:pPr>
+        <w:spacing w:after="0" w:line="240" w:lineRule="auto"/>
+        <w:rPr>
+          <w:lang w:val="en-US"/>
+        </w:rPr>
+      </w:pPr>
+      <w:r>
+        <w:rPr>
+          <w:lang w:val="en-US"/>
+        </w:rPr>
+        <w:drawing>
+          <wp:inline distT="0" distB="0" distL="0" distR="0" wp14:anchorId="7E0117EE" wp14:editId="1467D861">
+            <wp:extent cx="6645910" cy="1552575"/>
+            <wp:effectExtent l="0" t="0" r="2540" b="9525"/>
+            <wp:docPr id="1629401428" name="Picture 1"/>
+            <wp:cNvGraphicFramePr>
+              <a:graphicFrameLocks xmlns:a="http://schemas.openxmlformats.org/drawingml/2006/main" noChangeAspect="1"/>
+            </wp:cNvGraphicFramePr>
+            <a:graphic xmlns:a="http://schemas.openxmlformats.org/drawingml/2006/main">
+              <a:graphicData uri="http://schemas.openxmlformats.org/drawingml/2006/picture">
+                <pic:pic xmlns:pic="http://schemas.openxmlformats.org/drawingml/2006/picture">
+                  <pic:nvPicPr>
+                    <pic:cNvPr id="1629401428" name=""/>
+                    <pic:cNvPicPr/>
+                  </pic:nvPicPr>
+                  <pic:blipFill>
+                    <a:blip r:embed="rId11"/>
+                    <a:stretch>
+                      <a:fillRect/>
+                    </a:stretch>
+                  </pic:blipFill>
+                  <pic:spPr>
+                    <a:xfrm>
+                      <a:off x="0" y="0"/>
+                      <a:ext cx="6645910" cy="1552575"/>
+                    </a:xfrm>
+                    <a:prstGeom prst="rect">
+                      <a:avLst/>
+                    </a:prstGeom>
+                  </pic:spPr>
+                </pic:pic>
+              </a:graphicData>
+            </a:graphic>
+          </wp:inline>
+        </w:drawing>
+      </w:r>
+    </w:p>
+    <w:p>
+      <w:pPr>
+        <w:spacing w:after="0" w:line="240" w:lineRule="auto"/>
+        <w:rPr>
+          <w:lang w:val="en-US"/>
+        </w:rPr>
+      </w:pPr>
+    </w:p>
+    <w:p>
+      <w:pPr>
+        <w:spacing w:after="0" w:line="240" w:lineRule="auto"/>
+        <w:rPr>
+          <w:lang w:val="en-US"/>
+        </w:rPr>
+      </w:pPr>
+      <w:r>
+        <w:rPr>
+          <w:lang w:val="en-US"/>
+        </w:rPr>
+        <w:lastRenderedPageBreak/>
+        <w:drawing>
+          <wp:inline distT="0" distB="0" distL="0" distR="0" wp14:anchorId="3928C830" wp14:editId="2B3852DB">
+            <wp:extent cx="5562600" cy="3784392"/>
+            <wp:effectExtent l="0" t="0" r="0" b="6985"/>
+            <wp:docPr id="264533058" name="Picture 1"/>
+            <wp:cNvGraphicFramePr>
+              <a:graphicFrameLocks xmlns:a="http://schemas.openxmlformats.org/drawingml/2006/main" noChangeAspect="1"/>
+            </wp:cNvGraphicFramePr>
+            <a:graphic xmlns:a="http://schemas.openxmlformats.org/drawingml/2006/main">
+              <a:graphicData uri="http://schemas.openxmlformats.org/drawingml/2006/picture">
+                <pic:pic xmlns:pic="http://schemas.openxmlformats.org/drawingml/2006/picture">
+                  <pic:nvPicPr>
+                    <pic:cNvPr id="264533058" name=""/>
+                    <pic:cNvPicPr/>
+                  </pic:nvPicPr>
+                  <pic:blipFill>
+                    <a:blip r:embed="rId12"/>
+                    <a:stretch>
+                      <a:fillRect/>
+                    </a:stretch>
+                  </pic:blipFill>
+                  <pic:spPr>
+                    <a:xfrm>
+                      <a:off x="0" y="0"/>
+                      <a:ext cx="5570941" cy="3790067"/>
+                    </a:xfrm>
+                    <a:prstGeom prst="rect">
+                      <a:avLst/>
+                    </a:prstGeom>
+                  </pic:spPr>
+                </pic:pic>
+              </a:graphicData>
+            </a:graphic>
+          </wp:inline>
+        </w:drawing>
+      </w:r>
+    </w:p>
+    <w:p>
+      <w:pPr>
+        <w:spacing w:after="0" w:line="240" w:lineRule="auto"/>
+        <w:rPr>
+          <w:lang w:val="en-US"/>
+        </w:rPr>
+      </w:pPr>
+      <w:r>
+        <w:rPr>
+          <w:lang w:val="en-US"/>
+        </w:rPr>
+        <w:t xml:space="preserve">By </w:t>
+      </w:r>
+      <w:proofErr w:type="gramStart"/>
+      <w:r>
+        <w:rPr>
+          <w:lang w:val="en-US"/>
+        </w:rPr>
+        <w:t>default</w:t>
+      </w:r>
+      <w:proofErr w:type="gramEnd"/>
+      <w:r>
+        <w:rPr>
+          <w:lang w:val="en-US"/>
+        </w:rPr>
+        <w:t xml:space="preserve"> it is giving it is 100, we can increase as per our requirement.</w:t>
+      </w:r>
+    </w:p>
+    <w:p>
+      <w:pPr>
+        <w:spacing w:after="0" w:line="240" w:lineRule="auto"/>
+        <w:rPr>
+          <w:lang w:val="en-US"/>
+        </w:rPr>
+      </w:pPr>
+      <w:r>
+        <w:rPr>
+          <w:lang w:val="en-US"/>
+        </w:rPr>
+        <w:t>Under Free tier 5GB of data we can store in S3 bucket.</w:t>
+      </w:r>
+    </w:p>
+    <w:p>
+      <w:pPr>
+        <w:spacing w:after="0" w:line="240" w:lineRule="auto"/>
+        <w:rPr>
+          <w:lang w:val="en-US"/>
+        </w:rPr>
+      </w:pPr>
+    </w:p>
+    <w:p>
+      <w:pPr>
+        <w:spacing w:after="0" w:line="240" w:lineRule="auto"/>
+        <w:rPr>
+          <w:lang w:val="en-US"/>
+        </w:rPr>
+      </w:pPr>
+      <w:r>
+        <w:rPr>
+          <w:lang w:val="en-US"/>
+        </w:rPr>
+        <w:t>By using “service quota” we can increase the limit of any service.</w:t>
+      </w:r>
+    </w:p>
+    <w:p>
+      <w:pPr>
+        <w:spacing w:after="0" w:line="240" w:lineRule="auto"/>
+        <w:rPr>
+          <w:lang w:val="en-US"/>
+        </w:rPr>
+      </w:pPr>
+      <w:r>
+        <w:rPr>
+          <w:lang w:val="en-US"/>
+        </w:rPr>
+        <w:drawing>
+          <wp:inline distT="0" distB="0" distL="0" distR="0" wp14:anchorId="150BF41F" wp14:editId="0B7EEF65">
+            <wp:extent cx="4292600" cy="2228610"/>
+            <wp:effectExtent l="0" t="0" r="0" b="635"/>
+            <wp:docPr id="1778220242" name="Picture 1"/>
+            <wp:cNvGraphicFramePr>
+              <a:graphicFrameLocks xmlns:a="http://schemas.openxmlformats.org/drawingml/2006/main" noChangeAspect="1"/>
+            </wp:cNvGraphicFramePr>
+            <a:graphic xmlns:a="http://schemas.openxmlformats.org/drawingml/2006/main">
+              <a:graphicData uri="http://schemas.openxmlformats.org/drawingml/2006/picture">
+                <pic:pic xmlns:pic="http://schemas.openxmlformats.org/drawingml/2006/picture">
+                  <pic:nvPicPr>
+                    <pic:cNvPr id="1778220242" name=""/>
+                    <pic:cNvPicPr/>
+                  </pic:nvPicPr>
+                  <pic:blipFill>
+                    <a:blip r:embed="rId13"/>
+                    <a:stretch>
+                      <a:fillRect/>
+                    </a:stretch>
+                  </pic:blipFill>
+                  <pic:spPr>
+                    <a:xfrm>
+                      <a:off x="0" y="0"/>
+                      <a:ext cx="4321162" cy="2243439"/>
+                    </a:xfrm>
+                    <a:prstGeom prst="rect">
+                      <a:avLst/>
+                    </a:prstGeom>
+                  </pic:spPr>
+                </pic:pic>
+              </a:graphicData>
+            </a:graphic>
+          </wp:inline>
+        </w:drawing>
+      </w:r>
+    </w:p>
+    <w:p>
+      <w:pPr>
+        <w:spacing w:after="0" w:line="240" w:lineRule="auto"/>
+        <w:rPr>
+          <w:lang w:val="en-US"/>
+        </w:rPr>
+      </w:pPr>
+      <w:r>
+        <w:rPr>
+          <w:lang w:val="en-US"/>
+        </w:rPr>
+        <w:t xml:space="preserve">AWS </w:t>
+      </w:r>
+      <w:r>
+        <w:rPr>
+          <w:lang w:val="en-US"/>
+        </w:rPr>
+        <w:sym w:font="Wingdings" w:char="F0E0"/>
+      </w:r>
+      <w:r>
+        <w:rPr>
+          <w:lang w:val="en-US"/>
+        </w:rPr>
+        <w:t xml:space="preserve"> S3 </w:t>
+      </w:r>
+      <w:r>
+        <w:rPr>
+          <w:lang w:val="en-US"/>
+        </w:rPr>
+        <w:sym w:font="Wingdings" w:char="F0E0"/>
+      </w:r>
+      <w:r>
+        <w:rPr>
+          <w:lang w:val="en-US"/>
+        </w:rPr>
+        <w:t xml:space="preserve"> name should be </w:t>
+      </w:r>
+      <w:r>
+        <w:rPr>
+          <w:lang w:val="en-US"/>
+        </w:rPr>
+        <w:t xml:space="preserve">globally </w:t>
+      </w:r>
+      <w:r>
+        <w:rPr>
+          <w:lang w:val="en-US"/>
+        </w:rPr>
+        <w:t xml:space="preserve">unique </w:t>
+      </w:r>
+      <w:r>
+        <w:rPr>
+          <w:lang w:val="en-US"/>
+        </w:rPr>
+        <w:sym w:font="Wingdings" w:char="F0E0"/>
+      </w:r>
+      <w:r>
+        <w:rPr>
+          <w:lang w:val="en-US"/>
+        </w:rPr>
+        <w:t xml:space="preserve"> ACL enabled </w:t>
+      </w:r>
+      <w:r>
+        <w:rPr>
+          <w:lang w:val="en-US"/>
+        </w:rPr>
+        <w:sym w:font="Wingdings" w:char="F0E0"/>
+      </w:r>
+      <w:r>
+        <w:rPr>
+          <w:lang w:val="en-US"/>
+        </w:rPr>
+        <w:t xml:space="preserve"> </w:t>
+      </w:r>
+      <w:r>
+        <w:rPr>
+          <w:lang w:val="en-US"/>
+        </w:rPr>
+        <w:t>uncheck “Block all public accesses”</w:t>
+      </w:r>
+      <w:r>
+        <w:rPr>
+          <w:lang w:val="en-US"/>
+        </w:rPr>
+        <w:t xml:space="preserve"> (means we are giving public access to our S3 bucket)</w:t>
+      </w:r>
+      <w:r>
+        <w:rPr>
+          <w:lang w:val="en-US"/>
+        </w:rPr>
+        <w:t xml:space="preserve"> </w:t>
+      </w:r>
+      <w:r>
+        <w:rPr>
+          <w:lang w:val="en-US"/>
+        </w:rPr>
+        <w:sym w:font="Wingdings" w:char="F0E0"/>
+      </w:r>
+      <w:r>
+        <w:rPr>
+          <w:lang w:val="en-US"/>
+        </w:rPr>
+        <w:t xml:space="preserve"> </w:t>
+      </w:r>
+      <w:r>
+        <w:rPr>
+          <w:lang w:val="en-US"/>
+        </w:rPr>
+        <w:t xml:space="preserve">tick the check box </w:t>
+      </w:r>
+      <w:proofErr w:type="gramStart"/>
+      <w:r>
+        <w:rPr>
+          <w:lang w:val="en-US"/>
+        </w:rPr>
+        <w:t>“ I</w:t>
+      </w:r>
+      <w:proofErr w:type="gramEnd"/>
+      <w:r>
+        <w:rPr>
+          <w:lang w:val="en-US"/>
+        </w:rPr>
+        <w:t xml:space="preserve"> acknowledge that the current settings… “ </w:t>
+      </w:r>
+      <w:r>
+        <w:rPr>
+          <w:lang w:val="en-US"/>
+        </w:rPr>
+        <w:sym w:font="Wingdings" w:char="F0E0"/>
+      </w:r>
+      <w:r>
+        <w:rPr>
+          <w:lang w:val="en-US"/>
+        </w:rPr>
+        <w:t xml:space="preserve"> </w:t>
+      </w:r>
+      <w:r>
+        <w:rPr>
+          <w:lang w:val="en-US"/>
+        </w:rPr>
+        <w:t xml:space="preserve">don’t fill anything </w:t>
+      </w:r>
+      <w:r>
+        <w:rPr>
+          <w:lang w:val="en-US"/>
+        </w:rPr>
+        <w:sym w:font="Wingdings" w:char="F0E0"/>
+      </w:r>
+      <w:r>
+        <w:rPr>
+          <w:lang w:val="en-US"/>
+        </w:rPr>
+        <w:t xml:space="preserve"> click on </w:t>
+      </w:r>
+      <w:proofErr w:type="gramStart"/>
+      <w:r>
+        <w:rPr>
+          <w:lang w:val="en-US"/>
+        </w:rPr>
+        <w:t>“ Create</w:t>
+      </w:r>
+      <w:proofErr w:type="gramEnd"/>
+      <w:r>
+        <w:rPr>
+          <w:lang w:val="en-US"/>
+        </w:rPr>
+        <w:t xml:space="preserve"> Bucket”.</w:t>
+      </w:r>
+    </w:p>
+    <w:p>
+      <w:pPr>
+        <w:spacing w:after="0" w:line="240" w:lineRule="auto"/>
+        <w:rPr>
+          <w:lang w:val="en-US"/>
+        </w:rPr>
+      </w:pPr>
+      <w:r>
+        <w:rPr>
+          <w:lang w:val="en-US"/>
+        </w:rPr>
+        <w:t xml:space="preserve"> </w:t>
+      </w:r>
+    </w:p>
+    <w:p>
+      <w:pPr>
+        <w:spacing w:after="0" w:line="240" w:lineRule="auto"/>
+        <w:rPr>
+          <w:lang w:val="en-US"/>
+        </w:rPr>
+      </w:pPr>
+      <w:r>
+        <w:rPr>
+          <w:lang w:val="en-US"/>
+        </w:rPr>
+        <w:t>Next target is to upload files to created S3 bucket.</w:t>
+      </w:r>
+    </w:p>
+    <w:p>
+      <w:pPr>
+        <w:spacing w:after="0" w:line="240" w:lineRule="auto"/>
+        <w:rPr>
+          <w:lang w:val="en-US"/>
+        </w:rPr>
+      </w:pPr>
+      <w:r>
+        <w:rPr>
+          <w:lang w:val="en-US"/>
+        </w:rPr>
+        <w:t xml:space="preserve">AWS </w:t>
+      </w:r>
+      <w:r>
+        <w:rPr>
+          <w:lang w:val="en-US"/>
+        </w:rPr>
+        <w:sym w:font="Wingdings" w:char="F0E0"/>
+      </w:r>
+      <w:r>
+        <w:rPr>
+          <w:lang w:val="en-US"/>
+        </w:rPr>
+        <w:t xml:space="preserve"> s3 </w:t>
+      </w:r>
+      <w:r>
+        <w:rPr>
+          <w:lang w:val="en-US"/>
+        </w:rPr>
+        <w:sym w:font="Wingdings" w:char="F0E0"/>
+      </w:r>
+      <w:r>
+        <w:rPr>
+          <w:lang w:val="en-US"/>
+        </w:rPr>
+        <w:t xml:space="preserve"> open our bucket --&gt; upload </w:t>
+      </w:r>
+      <w:r>
+        <w:rPr>
+          <w:lang w:val="en-US"/>
+        </w:rPr>
+        <w:sym w:font="Wingdings" w:char="F0E0"/>
+      </w:r>
+      <w:r>
+        <w:rPr>
+          <w:lang w:val="en-US"/>
+        </w:rPr>
+        <w:t xml:space="preserve"> add files </w:t>
+      </w:r>
+      <w:r>
+        <w:rPr>
+          <w:lang w:val="en-US"/>
+        </w:rPr>
+        <w:sym w:font="Wingdings" w:char="F0E0"/>
+      </w:r>
+      <w:r>
+        <w:rPr>
+          <w:lang w:val="en-US"/>
+        </w:rPr>
+        <w:t xml:space="preserve"> browser and add files </w:t>
+      </w:r>
+      <w:r>
+        <w:rPr>
+          <w:lang w:val="en-US"/>
+        </w:rPr>
+        <w:sym w:font="Wingdings" w:char="F0E0"/>
+      </w:r>
+      <w:r>
+        <w:rPr>
+          <w:lang w:val="en-US"/>
+        </w:rPr>
+        <w:t xml:space="preserve"> Permissions tab </w:t>
+      </w:r>
+      <w:r>
+        <w:rPr>
+          <w:lang w:val="en-US"/>
+        </w:rPr>
+        <w:sym w:font="Wingdings" w:char="F0E0"/>
+      </w:r>
+      <w:r>
+        <w:rPr>
+          <w:lang w:val="en-US"/>
+        </w:rPr>
+        <w:t xml:space="preserve"> select the radio button “</w:t>
+      </w:r>
+      <w:r>
+        <w:rPr>
+          <w:b/>
+          <w:bCs/>
+        </w:rPr>
+        <w:t>Grant public-read access</w:t>
+      </w:r>
+      <w:r>
+        <w:rPr>
+          <w:lang w:val="en-US"/>
+        </w:rPr>
+        <w:t xml:space="preserve">” </w:t>
+      </w:r>
+      <w:r>
+        <w:rPr>
+          <w:lang w:val="en-US"/>
+        </w:rPr>
+        <w:sym w:font="Wingdings" w:char="F0E0"/>
+      </w:r>
+      <w:r>
+        <w:rPr>
+          <w:lang w:val="en-US"/>
+        </w:rPr>
+        <w:t xml:space="preserve"> </w:t>
+      </w:r>
+      <w:r>
+        <w:rPr>
+          <w:lang w:val="en-US"/>
+        </w:rPr>
+        <w:t>tick the check box “I understand the risk of …”</w:t>
+      </w:r>
+      <w:r>
+        <w:rPr>
+          <w:lang w:val="en-US"/>
+        </w:rPr>
+        <w:t xml:space="preserve"> </w:t>
+      </w:r>
+      <w:r>
+        <w:rPr>
+          <w:lang w:val="en-US"/>
+        </w:rPr>
+        <w:t xml:space="preserve"> </w:t>
+      </w:r>
+      <w:r>
+        <w:rPr>
+          <w:lang w:val="en-US"/>
+        </w:rPr>
+        <w:sym w:font="Wingdings" w:char="F0E0"/>
+      </w:r>
+      <w:r>
+        <w:rPr>
+          <w:lang w:val="en-US"/>
+        </w:rPr>
+        <w:t xml:space="preserve"> </w:t>
+      </w:r>
+      <w:r>
+        <w:rPr>
+          <w:lang w:val="en-US"/>
+        </w:rPr>
+        <w:t>click on “Upload” button.</w:t>
+      </w:r>
+    </w:p>
+    <w:p>
+      <w:pPr>
+        <w:spacing w:after="0" w:line="240" w:lineRule="auto"/>
+        <w:rPr>
+          <w:lang w:val="en-US"/>
+        </w:rPr>
+      </w:pPr>
+      <w:r>
+        <w:rPr>
+          <w:lang w:val="en-US"/>
+        </w:rPr>
+        <w:drawing>
+          <wp:inline distT="0" distB="0" distL="0" distR="0" wp14:anchorId="71A638E6" wp14:editId="02A50C3B">
+            <wp:extent cx="6645910" cy="1677035"/>
+            <wp:effectExtent l="0" t="0" r="2540" b="0"/>
+            <wp:docPr id="708524768" name="Picture 1"/>
+            <wp:cNvGraphicFramePr>
+              <a:graphicFrameLocks xmlns:a="http://schemas.openxmlformats.org/drawingml/2006/main" noChangeAspect="1"/>
+            </wp:cNvGraphicFramePr>
+            <a:graphic xmlns:a="http://schemas.openxmlformats.org/drawingml/2006/main">
+              <a:graphicData uri="http://schemas.openxmlformats.org/drawingml/2006/picture">
+                <pic:pic xmlns:pic="http://schemas.openxmlformats.org/drawingml/2006/picture">
+                  <pic:nvPicPr>
+                    <pic:cNvPr id="708524768" name=""/>
+                    <pic:cNvPicPr/>
+                  </pic:nvPicPr>
+                  <pic:blipFill>
+                    <a:blip r:embed="rId14"/>
+                    <a:stretch>
+                      <a:fillRect/>
+                    </a:stretch>
+                  </pic:blipFill>
+                  <pic:spPr>
+                    <a:xfrm>
+                      <a:off x="0" y="0"/>
+                      <a:ext cx="6645910" cy="1677035"/>
+                    </a:xfrm>
+                    <a:prstGeom prst="rect">
+                      <a:avLst/>
+                    </a:prstGeom>
+                  </pic:spPr>
+                </pic:pic>
+              </a:graphicData>
+            </a:graphic>
+          </wp:inline>
+        </w:drawing>
+      </w:r>
+    </w:p>
+    <w:p>
+      <w:pPr>
+        <w:spacing w:after="0" w:line="240" w:lineRule="auto"/>
+        <w:rPr>
+          <w:lang w:val="en-US"/>
+        </w:rPr>
+      </w:pPr>
+    </w:p>
+    <w:p>
+      <w:pPr>
+        <w:spacing w:after="0" w:line="240" w:lineRule="auto"/>
+        <w:rPr>
+          <w:b/>
+          <w:bCs/>
+          <w:lang w:val="en-US"/>
+        </w:rPr>
+      </w:pPr>
+      <w:r>
+        <w:rPr>
+          <w:b/>
+          <w:bCs/>
+          <w:lang w:val="en-US"/>
+        </w:rPr>
+        <w:lastRenderedPageBreak/>
+        <w:t>Now how to access the file that we have uploaded.</w:t>
+      </w:r>
+    </w:p>
+    <w:p>
+      <w:pPr>
+        <w:spacing w:after="0" w:line="240" w:lineRule="auto"/>
+        <w:rPr>
+          <w:lang w:val="en-US"/>
+        </w:rPr>
+      </w:pPr>
+      <w:r>
+        <w:rPr>
+          <w:lang w:val="en-US"/>
+        </w:rPr>
+        <w:t xml:space="preserve">AWS </w:t>
+      </w:r>
+      <w:r>
+        <w:rPr>
+          <w:lang w:val="en-US"/>
+        </w:rPr>
+        <w:sym w:font="Wingdings" w:char="F0E0"/>
+      </w:r>
+      <w:r>
+        <w:rPr>
+          <w:lang w:val="en-US"/>
+        </w:rPr>
+        <w:t xml:space="preserve"> S3</w:t>
+      </w:r>
+      <w:r>
+        <w:rPr>
+          <w:lang w:val="en-US"/>
+        </w:rPr>
+        <w:sym w:font="Wingdings" w:char="F0E0"/>
+      </w:r>
+      <w:r>
+        <w:rPr>
+          <w:lang w:val="en-US"/>
+        </w:rPr>
+        <w:t xml:space="preserve"> bucket </w:t>
+      </w:r>
+      <w:r>
+        <w:rPr>
+          <w:lang w:val="en-US"/>
+        </w:rPr>
+        <w:sym w:font="Wingdings" w:char="F0E0"/>
+      </w:r>
+      <w:r>
+        <w:rPr>
+          <w:lang w:val="en-US"/>
+        </w:rPr>
+        <w:t xml:space="preserve"> click on filename </w:t>
+      </w:r>
+      <w:r>
+        <w:rPr>
+          <w:lang w:val="en-US"/>
+        </w:rPr>
+        <w:sym w:font="Wingdings" w:char="F0E0"/>
+      </w:r>
+      <w:r>
+        <w:rPr>
+          <w:lang w:val="en-US"/>
+        </w:rPr>
+        <w:t xml:space="preserve"> </w:t>
+      </w:r>
+      <w:r>
+        <w:rPr>
+          <w:b/>
+          <w:bCs/>
+          <w:lang w:val="en-US"/>
+        </w:rPr>
+        <w:t>Object URL</w:t>
+      </w:r>
+      <w:r>
+        <w:rPr>
+          <w:lang w:val="en-US"/>
+        </w:rPr>
+        <w:t xml:space="preserve"> </w:t>
+      </w:r>
+      <w:r>
+        <w:rPr>
+          <w:lang w:val="en-US"/>
+        </w:rPr>
+        <w:sym w:font="Wingdings" w:char="F0E0"/>
+      </w:r>
+      <w:r>
+        <w:rPr>
+          <w:lang w:val="en-US"/>
+        </w:rPr>
+        <w:t xml:space="preserve"> copy… </w:t>
+      </w:r>
+      <w:r>
+        <w:rPr>
+          <w:lang w:val="en-US"/>
+        </w:rPr>
+        <w:t xml:space="preserve">past that URL on any browser URL and </w:t>
+      </w:r>
+      <w:r>
+        <w:rPr>
+          <w:lang w:val="en-US"/>
+        </w:rPr>
+        <w:t>access.</w:t>
+      </w:r>
+    </w:p>
+    <w:p>
+      <w:pPr>
+        <w:spacing w:after="0" w:line="240" w:lineRule="auto"/>
+        <w:rPr>
+          <w:lang w:val="en-US"/>
+        </w:rPr>
+      </w:pPr>
+      <w:r>
+        <w:rPr>
+          <w:lang w:val="en-US"/>
+        </w:rPr>
+        <w:t>Anyone can access this file as we have given public access to this object.</w:t>
+      </w:r>
+    </w:p>
+    <w:p>
+      <w:pPr>
+        <w:spacing w:after="0" w:line="240" w:lineRule="auto"/>
+        <w:rPr>
+          <w:lang w:val="en-US"/>
+        </w:rPr>
+      </w:pPr>
+      <w:r>
+        <w:rPr>
+          <w:lang w:val="en-US"/>
+        </w:rPr>
+        <w:t>In above case we have given public access at bucket level and object level also.</w:t>
+      </w:r>
+    </w:p>
+    <w:p>
+      <w:pPr>
+        <w:spacing w:after="0" w:line="240" w:lineRule="auto"/>
+        <w:rPr>
+          <w:lang w:val="en-US"/>
+        </w:rPr>
+      </w:pPr>
+    </w:p>
+    <w:p>
+      <w:pPr>
+        <w:spacing w:after="0" w:line="240" w:lineRule="auto"/>
+        <w:rPr>
+          <w:lang w:val="en-US"/>
+        </w:rPr>
+      </w:pPr>
+      <w:r>
+        <w:rPr>
+          <w:lang w:val="en-US"/>
+        </w:rPr>
+        <w:t>For any file we uploaded for all files we will get one URL.</w:t>
+      </w:r>
+    </w:p>
+    <w:p>
+      <w:pPr>
+        <w:spacing w:after="0" w:line="240" w:lineRule="auto"/>
+        <w:rPr>
+          <w:lang w:val="en-US"/>
+        </w:rPr>
+      </w:pPr>
+    </w:p>
+    <w:p>
+      <w:pPr>
+        <w:spacing w:after="0" w:line="240" w:lineRule="auto"/>
+        <w:rPr>
+          <w:lang w:val="en-US"/>
+        </w:rPr>
+      </w:pPr>
+    </w:p>
+    <w:p>
+      <w:pPr>
+        <w:spacing w:after="0" w:line="240" w:lineRule="auto"/>
+        <w:rPr>
+          <w:lang w:val="en-US"/>
+        </w:rPr>
+      </w:pPr>
+      <w:r>
+        <w:rPr>
+          <w:lang w:val="en-US"/>
+        </w:rPr>
+        <w:t>Please go through all options it provides.</w:t>
+      </w:r>
+    </w:p>
+    <w:p>
+      <w:pPr>
+        <w:spacing w:after="0" w:line="240" w:lineRule="auto"/>
+        <w:rPr>
+          <w:lang w:val="en-US"/>
+        </w:rPr>
+      </w:pPr>
+    </w:p>
+    <w:p>
+      <w:pPr>
+        <w:spacing w:after="0" w:line="240" w:lineRule="auto"/>
+        <w:rPr>
+          <w:b/>
+          <w:bCs/>
+          <w:lang w:val="en-US"/>
+        </w:rPr>
+      </w:pPr>
+      <w:r>
+        <w:rPr>
+          <w:b/>
+          <w:bCs/>
+          <w:lang w:val="en-US"/>
+        </w:rPr>
+        <w:t xml:space="preserve">How to remove public access to object we </w:t>
+      </w:r>
+      <w:r>
+        <w:rPr>
+          <w:b/>
+          <w:bCs/>
+          <w:lang w:val="en-US"/>
+        </w:rPr>
+        <w:t>uploaded</w:t>
+      </w:r>
+      <w:r>
+        <w:rPr>
+          <w:b/>
+          <w:bCs/>
+          <w:lang w:val="en-US"/>
+        </w:rPr>
+        <w:t xml:space="preserve">? </w:t>
+      </w:r>
+    </w:p>
+    <w:p>
+      <w:pPr>
+        <w:spacing w:after="0" w:line="240" w:lineRule="auto"/>
+        <w:rPr>
+          <w:lang w:val="en-US"/>
+        </w:rPr>
+      </w:pPr>
+      <w:r>
+        <w:rPr>
+          <w:lang w:val="en-US"/>
+        </w:rPr>
+        <w:t xml:space="preserve">Click on Our s3 bucket </w:t>
+      </w:r>
+      <w:r>
+        <w:rPr>
+          <w:lang w:val="en-US"/>
+        </w:rPr>
+        <w:sym w:font="Wingdings" w:char="F0E0"/>
+      </w:r>
+      <w:r>
+        <w:rPr>
+          <w:lang w:val="en-US"/>
+        </w:rPr>
+        <w:t xml:space="preserve"> click on our object we uploaded </w:t>
+      </w:r>
+      <w:r>
+        <w:rPr>
+          <w:lang w:val="en-US"/>
+        </w:rPr>
+        <w:sym w:font="Wingdings" w:char="F0E0"/>
+      </w:r>
+      <w:r>
+        <w:rPr>
+          <w:lang w:val="en-US"/>
+        </w:rPr>
+        <w:t xml:space="preserve"> </w:t>
+      </w:r>
+      <w:r>
+        <w:rPr>
+          <w:lang w:val="en-US"/>
+        </w:rPr>
+        <w:t xml:space="preserve">Permissions tab </w:t>
+      </w:r>
+      <w:r>
+        <w:rPr>
+          <w:lang w:val="en-US"/>
+        </w:rPr>
+        <w:sym w:font="Wingdings" w:char="F0E0"/>
+      </w:r>
+      <w:r>
+        <w:rPr>
+          <w:lang w:val="en-US"/>
+        </w:rPr>
+        <w:t xml:space="preserve"> </w:t>
+      </w:r>
+      <w:r>
+        <w:rPr>
+          <w:lang w:val="en-US"/>
+        </w:rPr>
+        <w:t xml:space="preserve">Edit </w:t>
+      </w:r>
+      <w:r>
+        <w:rPr>
+          <w:lang w:val="en-US"/>
+        </w:rPr>
+        <w:sym w:font="Wingdings" w:char="F0E0"/>
+      </w:r>
+      <w:r>
+        <w:rPr>
+          <w:lang w:val="en-US"/>
+        </w:rPr>
+        <w:t xml:space="preserve"> </w:t>
+      </w:r>
+      <w:r>
+        <w:rPr>
+          <w:lang w:val="en-US"/>
+        </w:rPr>
+        <w:t>uncheck “</w:t>
+      </w:r>
+      <w:r>
+        <w:rPr>
+          <w:b/>
+          <w:bCs/>
+        </w:rPr>
+        <w:t>Everyone (public access)</w:t>
+      </w:r>
+      <w:r>
+        <w:rPr>
+          <w:lang w:val="en-US"/>
+        </w:rPr>
+        <w:t xml:space="preserve">” </w:t>
+      </w:r>
+      <w:r>
+        <w:rPr>
+          <w:lang w:val="en-US"/>
+        </w:rPr>
+        <w:sym w:font="Wingdings" w:char="F0E0"/>
+      </w:r>
+      <w:r>
+        <w:rPr>
+          <w:lang w:val="en-US"/>
+        </w:rPr>
+        <w:t xml:space="preserve"> </w:t>
+      </w:r>
+      <w:r>
+        <w:rPr>
+          <w:lang w:val="en-US"/>
+        </w:rPr>
+        <w:t>click save changes button.</w:t>
+      </w:r>
+    </w:p>
+    <w:p>
+      <w:pPr>
+        <w:spacing w:after="0" w:line="240" w:lineRule="auto"/>
+        <w:rPr>
+          <w:lang w:val="en-US"/>
+        </w:rPr>
+      </w:pPr>
+    </w:p>
+    <w:p>
+      <w:pPr>
+        <w:spacing w:after="0" w:line="240" w:lineRule="auto"/>
+        <w:rPr>
+          <w:lang w:val="en-US"/>
+        </w:rPr>
+      </w:pPr>
+      <w:r>
+        <w:rPr>
+          <w:lang w:val="en-US"/>
+        </w:rPr>
+        <w:drawing>
+          <wp:inline distT="0" distB="0" distL="0" distR="0" wp14:anchorId="02B5B3E2" wp14:editId="3C475801">
+            <wp:extent cx="6645910" cy="2664460"/>
+            <wp:effectExtent l="0" t="0" r="2540" b="2540"/>
+            <wp:docPr id="1146316561" name="Picture 1"/>
+            <wp:cNvGraphicFramePr>
+              <a:graphicFrameLocks xmlns:a="http://schemas.openxmlformats.org/drawingml/2006/main" noChangeAspect="1"/>
+            </wp:cNvGraphicFramePr>
+            <a:graphic xmlns:a="http://schemas.openxmlformats.org/drawingml/2006/main">
+              <a:graphicData uri="http://schemas.openxmlformats.org/drawingml/2006/picture">
+                <pic:pic xmlns:pic="http://schemas.openxmlformats.org/drawingml/2006/picture">
+                  <pic:nvPicPr>
+                    <pic:cNvPr id="1146316561" name=""/>
+                    <pic:cNvPicPr/>
+                  </pic:nvPicPr>
+                  <pic:blipFill>
+                    <a:blip r:embed="rId15"/>
+                    <a:stretch>
+                      <a:fillRect/>
+                    </a:stretch>
+                  </pic:blipFill>
+                  <pic:spPr>
+                    <a:xfrm>
+                      <a:off x="0" y="0"/>
+                      <a:ext cx="6645910" cy="2664460"/>
+                    </a:xfrm>
+                    <a:prstGeom prst="rect">
+                      <a:avLst/>
+                    </a:prstGeom>
+                  </pic:spPr>
+                </pic:pic>
+              </a:graphicData>
+            </a:graphic>
+          </wp:inline>
+        </w:drawing>
+      </w:r>
+    </w:p>
+    <w:p>
+      <w:pPr>
+        <w:spacing w:after="0" w:line="240" w:lineRule="auto"/>
+        <w:rPr>
+          <w:lang w:val="en-US"/>
+        </w:rPr>
+      </w:pPr>
+    </w:p>
+    <w:p>
+      <w:pPr>
+        <w:spacing w:after="0" w:line="240" w:lineRule="auto"/>
+        <w:rPr>
+          <w:lang w:val="en-US"/>
+        </w:rPr>
+      </w:pPr>
+      <w:r>
+        <w:rPr>
+          <w:lang w:val="en-US"/>
+        </w:rPr>
+        <w:t>Now if we try to access Object URL in the browser we are going to get below error.</w:t>
+      </w:r>
+    </w:p>
+    <w:p>
+      <w:pPr>
+        <w:spacing w:after="0" w:line="240" w:lineRule="auto"/>
+        <w:rPr>
+          <w:lang w:val="en-US"/>
+        </w:rPr>
+      </w:pPr>
+      <w:r>
+        <w:rPr>
+          <w:lang w:val="en-US"/>
+        </w:rPr>
+        <w:drawing>
+          <wp:inline distT="0" distB="0" distL="0" distR="0" wp14:anchorId="7D31DB78" wp14:editId="502992CB">
+            <wp:extent cx="6645910" cy="1871980"/>
+            <wp:effectExtent l="0" t="0" r="2540" b="0"/>
+            <wp:docPr id="1701172937" name="Picture 1"/>
+            <wp:cNvGraphicFramePr>
+              <a:graphicFrameLocks xmlns:a="http://schemas.openxmlformats.org/drawingml/2006/main" noChangeAspect="1"/>
+            </wp:cNvGraphicFramePr>
+            <a:graphic xmlns:a="http://schemas.openxmlformats.org/drawingml/2006/main">
+              <a:graphicData uri="http://schemas.openxmlformats.org/drawingml/2006/picture">
+                <pic:pic xmlns:pic="http://schemas.openxmlformats.org/drawingml/2006/picture">
+                  <pic:nvPicPr>
+                    <pic:cNvPr id="1701172937" name=""/>
+                    <pic:cNvPicPr/>
+                  </pic:nvPicPr>
+                  <pic:blipFill>
+                    <a:blip r:embed="rId16"/>
+                    <a:stretch>
+                      <a:fillRect/>
+                    </a:stretch>
+                  </pic:blipFill>
+                  <pic:spPr>
+                    <a:xfrm>
+                      <a:off x="0" y="0"/>
+                      <a:ext cx="6645910" cy="1871980"/>
+                    </a:xfrm>
+                    <a:prstGeom prst="rect">
+                      <a:avLst/>
+                    </a:prstGeom>
+                  </pic:spPr>
+                </pic:pic>
+              </a:graphicData>
+            </a:graphic>
+          </wp:inline>
+        </w:drawing>
+      </w:r>
+    </w:p>
+    <w:p>
+      <w:pPr>
+        <w:spacing w:after="0" w:line="240" w:lineRule="auto"/>
+        <w:rPr>
+          <w:lang w:val="en-US"/>
+        </w:rPr>
+      </w:pPr>
+    </w:p>
+    <w:p>
+      <w:pPr>
+        <w:spacing w:after="0" w:line="240" w:lineRule="auto"/>
+        <w:rPr>
+          <w:lang w:val="en-US"/>
+        </w:rPr>
+      </w:pPr>
+      <w:r>
+        <w:rPr>
+          <w:lang w:val="en-US"/>
+        </w:rPr>
+        <w:t>Now our next task is to give public access to object we uploaded and removing the public access to bucket we created.</w:t>
+      </w:r>
+    </w:p>
+    <w:p>
+      <w:pPr>
+        <w:spacing w:after="0" w:line="240" w:lineRule="auto"/>
+        <w:rPr>
+          <w:lang w:val="en-US"/>
+        </w:rPr>
+      </w:pPr>
+    </w:p>
+    <w:p>
+      <w:pPr>
+        <w:pStyle w:val="ListParagraph"/>
+        <w:numPr>
+          <w:ilvl w:val="0"/>
+          <w:numId w:val="15"/>
+        </w:numPr>
+        <w:spacing w:after="0" w:line="240" w:lineRule="auto"/>
+        <w:rPr>
+          <w:lang w:val="en-US"/>
+        </w:rPr>
+      </w:pPr>
+      <w:r>
+        <w:rPr>
+          <w:lang w:val="en-US"/>
+        </w:rPr>
+        <w:t xml:space="preserve">How to add back public access to object we uploaded? </w:t>
+      </w:r>
+    </w:p>
+    <w:p>
+      <w:pPr>
+        <w:pStyle w:val="ListParagraph"/>
+        <w:spacing w:after="0" w:line="240" w:lineRule="auto"/>
+        <w:rPr>
+          <w:lang w:val="en-US"/>
+        </w:rPr>
+      </w:pPr>
+      <w:r>
+        <w:rPr>
+          <w:lang w:val="en-US"/>
+        </w:rPr>
+        <w:t>How we removed public access reverse way we need to provide public access by tick the check box.</w:t>
+      </w:r>
+    </w:p>
+    <w:p>
+      <w:pPr>
+        <w:spacing w:after="0" w:line="240" w:lineRule="auto"/>
+        <w:ind w:left="720"/>
+        <w:rPr>
+          <w:lang w:val="en-US"/>
+        </w:rPr>
+      </w:pPr>
+    </w:p>
+    <w:p>
+      <w:pPr>
+        <w:spacing w:after="0" w:line="240" w:lineRule="auto"/>
+        <w:ind w:left="720"/>
+        <w:rPr>
+          <w:lang w:val="en-US"/>
+        </w:rPr>
+      </w:pPr>
+      <w:r>
+        <w:rPr>
+          <w:lang w:val="en-US"/>
+        </w:rPr>
+        <w:t xml:space="preserve">Click on Our s3 bucket </w:t>
+      </w:r>
+      <w:r>
+        <w:rPr>
+          <w:lang w:val="en-US"/>
+        </w:rPr>
+        <w:sym w:font="Wingdings" w:char="F0E0"/>
+      </w:r>
+      <w:r>
+        <w:rPr>
+          <w:lang w:val="en-US"/>
+        </w:rPr>
+        <w:t xml:space="preserve"> click on our object we uploaded </w:t>
+      </w:r>
+      <w:r>
+        <w:rPr>
+          <w:lang w:val="en-US"/>
+        </w:rPr>
+        <w:sym w:font="Wingdings" w:char="F0E0"/>
+      </w:r>
+      <w:r>
+        <w:rPr>
+          <w:lang w:val="en-US"/>
+        </w:rPr>
+        <w:t xml:space="preserve"> Permissions tab </w:t>
+      </w:r>
+      <w:r>
+        <w:rPr>
+          <w:lang w:val="en-US"/>
+        </w:rPr>
+        <w:sym w:font="Wingdings" w:char="F0E0"/>
+      </w:r>
+      <w:r>
+        <w:rPr>
+          <w:lang w:val="en-US"/>
+        </w:rPr>
+        <w:t xml:space="preserve"> Edit </w:t>
+      </w:r>
+      <w:r>
+        <w:rPr>
+          <w:lang w:val="en-US"/>
+        </w:rPr>
+        <w:sym w:font="Wingdings" w:char="F0E0"/>
+      </w:r>
+      <w:r>
+        <w:rPr>
+          <w:lang w:val="en-US"/>
+        </w:rPr>
+        <w:t xml:space="preserve"> uncheck “</w:t>
+      </w:r>
+      <w:r>
+        <w:rPr>
+          <w:b/>
+          <w:bCs/>
+        </w:rPr>
+        <w:t>Everyone (public access)</w:t>
+      </w:r>
+      <w:r>
+        <w:rPr>
+          <w:lang w:val="en-US"/>
+        </w:rPr>
+        <w:t xml:space="preserve">” </w:t>
+      </w:r>
+      <w:r>
+        <w:rPr>
+          <w:lang w:val="en-US"/>
+        </w:rPr>
+        <w:sym w:font="Wingdings" w:char="F0E0"/>
+      </w:r>
+      <w:r>
+        <w:rPr>
+          <w:lang w:val="en-US"/>
+        </w:rPr>
+        <w:t xml:space="preserve"> click save changes button.</w:t>
+      </w:r>
+    </w:p>
+    <w:p>
+      <w:pPr>
+        <w:spacing w:after="0" w:line="240" w:lineRule="auto"/>
+        <w:rPr>
+          <w:lang w:val="en-US"/>
+        </w:rPr>
+      </w:pPr>
+      <w:r>
+        <w:rPr>
+          <w:lang w:val="en-US"/>
+        </w:rPr>
+        <w:lastRenderedPageBreak/>
+        <w:drawing>
+          <wp:inline distT="0" distB="0" distL="0" distR="0" wp14:anchorId="138AF3DD" wp14:editId="2F7FD940">
+            <wp:extent cx="6645910" cy="1781175"/>
+            <wp:effectExtent l="0" t="0" r="2540" b="9525"/>
+            <wp:docPr id="2135270641" name="Picture 1"/>
+            <wp:cNvGraphicFramePr>
+              <a:graphicFrameLocks xmlns:a="http://schemas.openxmlformats.org/drawingml/2006/main" noChangeAspect="1"/>
+            </wp:cNvGraphicFramePr>
+            <a:graphic xmlns:a="http://schemas.openxmlformats.org/drawingml/2006/main">
+              <a:graphicData uri="http://schemas.openxmlformats.org/drawingml/2006/picture">
+                <pic:pic xmlns:pic="http://schemas.openxmlformats.org/drawingml/2006/picture">
+                  <pic:nvPicPr>
+                    <pic:cNvPr id="2135270641" name=""/>
+                    <pic:cNvPicPr/>
+                  </pic:nvPicPr>
+                  <pic:blipFill>
+                    <a:blip r:embed="rId17"/>
+                    <a:stretch>
+                      <a:fillRect/>
+                    </a:stretch>
+                  </pic:blipFill>
+                  <pic:spPr>
+                    <a:xfrm>
+                      <a:off x="0" y="0"/>
+                      <a:ext cx="6645910" cy="1781175"/>
+                    </a:xfrm>
+                    <a:prstGeom prst="rect">
+                      <a:avLst/>
+                    </a:prstGeom>
+                  </pic:spPr>
+                </pic:pic>
+              </a:graphicData>
+            </a:graphic>
+          </wp:inline>
+        </w:drawing>
+      </w:r>
+    </w:p>
+    <w:p>
+      <w:pPr>
+        <w:spacing w:after="0" w:line="240" w:lineRule="auto"/>
+        <w:rPr>
+          <w:lang w:val="en-US"/>
+        </w:rPr>
+      </w:pPr>
+    </w:p>
+    <w:p>
+      <w:pPr>
+        <w:spacing w:after="0" w:line="240" w:lineRule="auto"/>
+        <w:rPr>
+          <w:lang w:val="en-US"/>
+        </w:rPr>
+      </w:pPr>
+      <w:r>
+        <w:rPr>
+          <w:lang w:val="en-US"/>
+        </w:rPr>
+        <w:t xml:space="preserve">Now if you access the Object URL in the </w:t>
+      </w:r>
+      <w:proofErr w:type="gramStart"/>
+      <w:r>
+        <w:rPr>
+          <w:lang w:val="en-US"/>
+        </w:rPr>
+        <w:t>browser</w:t>
+      </w:r>
+      <w:proofErr w:type="gramEnd"/>
+      <w:r>
+        <w:rPr>
+          <w:lang w:val="en-US"/>
+        </w:rPr>
+        <w:t xml:space="preserve"> we can see the uploaded image.</w:t>
+      </w:r>
+    </w:p>
+    <w:p>
+      <w:pPr>
+        <w:spacing w:after="0" w:line="240" w:lineRule="auto"/>
+        <w:rPr>
+          <w:lang w:val="en-US"/>
+        </w:rPr>
+      </w:pPr>
+      <w:r>
+        <w:rPr>
+          <w:lang w:val="en-US"/>
+        </w:rPr>
+        <w:drawing>
+          <wp:inline distT="0" distB="0" distL="0" distR="0" wp14:anchorId="4CECF7ED" wp14:editId="1920ED00">
+            <wp:extent cx="4667250" cy="2012099"/>
+            <wp:effectExtent l="0" t="0" r="0" b="7620"/>
+            <wp:docPr id="876628251" name="Picture 1"/>
+            <wp:cNvGraphicFramePr>
+              <a:graphicFrameLocks xmlns:a="http://schemas.openxmlformats.org/drawingml/2006/main" noChangeAspect="1"/>
+            </wp:cNvGraphicFramePr>
+            <a:graphic xmlns:a="http://schemas.openxmlformats.org/drawingml/2006/main">
+              <a:graphicData uri="http://schemas.openxmlformats.org/drawingml/2006/picture">
+                <pic:pic xmlns:pic="http://schemas.openxmlformats.org/drawingml/2006/picture">
+                  <pic:nvPicPr>
+                    <pic:cNvPr id="876628251" name=""/>
+                    <pic:cNvPicPr/>
+                  </pic:nvPicPr>
+                  <pic:blipFill>
+                    <a:blip r:embed="rId18"/>
+                    <a:stretch>
+                      <a:fillRect/>
+                    </a:stretch>
+                  </pic:blipFill>
+                  <pic:spPr>
+                    <a:xfrm>
+                      <a:off x="0" y="0"/>
+                      <a:ext cx="4687534" cy="2020844"/>
+                    </a:xfrm>
+                    <a:prstGeom prst="rect">
+                      <a:avLst/>
+                    </a:prstGeom>
+                  </pic:spPr>
+                </pic:pic>
+              </a:graphicData>
+            </a:graphic>
+          </wp:inline>
+        </w:drawing>
+      </w:r>
+    </w:p>
+    <w:p>
+      <w:pPr>
+        <w:spacing w:after="0" w:line="240" w:lineRule="auto"/>
+        <w:rPr>
+          <w:lang w:val="en-US"/>
+        </w:rPr>
+      </w:pPr>
+    </w:p>
+    <w:p>
+      <w:pPr>
+        <w:pStyle w:val="ListParagraph"/>
+        <w:numPr>
+          <w:ilvl w:val="0"/>
+          <w:numId w:val="15"/>
+        </w:numPr>
+        <w:spacing w:after="0" w:line="240" w:lineRule="auto"/>
+        <w:rPr>
+          <w:lang w:val="en-US"/>
+        </w:rPr>
+      </w:pPr>
+      <w:r>
+        <w:rPr>
+          <w:lang w:val="en-US"/>
+        </w:rPr>
+        <w:t>Now remove the public access to the bucket we removed.</w:t>
+      </w:r>
+    </w:p>
+    <w:p>
+      <w:pPr>
+        <w:spacing w:after="0" w:line="240" w:lineRule="auto"/>
+        <w:ind w:left="720"/>
+        <w:rPr>
+          <w:lang w:val="en-US"/>
+        </w:rPr>
+      </w:pPr>
+      <w:r>
+        <w:rPr>
+          <w:lang w:val="en-US"/>
+        </w:rPr>
+        <w:t xml:space="preserve">Click our S3 bucket </w:t>
+      </w:r>
+      <w:r>
+        <w:rPr>
+          <w:lang w:val="en-US"/>
+        </w:rPr>
+        <w:sym w:font="Wingdings" w:char="F0E0"/>
+      </w:r>
+      <w:r>
+        <w:rPr>
+          <w:lang w:val="en-US"/>
+        </w:rPr>
+        <w:t xml:space="preserve"> permissions </w:t>
+      </w:r>
+      <w:r>
+        <w:rPr>
+          <w:lang w:val="en-US"/>
+        </w:rPr>
+        <w:sym w:font="Wingdings" w:char="F0E0"/>
+      </w:r>
+      <w:r>
+        <w:rPr>
+          <w:lang w:val="en-US"/>
+        </w:rPr>
+        <w:t xml:space="preserve"> </w:t>
+      </w:r>
+      <w:r>
+        <w:rPr>
+          <w:lang w:val="en-US"/>
+        </w:rPr>
+        <w:t>Block public access (bucket settings)</w:t>
+      </w:r>
+      <w:r>
+        <w:rPr>
+          <w:lang w:val="en-US"/>
+        </w:rPr>
+        <w:t xml:space="preserve"> </w:t>
+      </w:r>
+      <w:r>
+        <w:rPr>
+          <w:lang w:val="en-US"/>
+        </w:rPr>
+        <w:sym w:font="Wingdings" w:char="F0E0"/>
+      </w:r>
+      <w:r>
+        <w:rPr>
+          <w:lang w:val="en-US"/>
+        </w:rPr>
+        <w:t xml:space="preserve"> tick “Block all public access” </w:t>
+      </w:r>
+      <w:r>
+        <w:rPr>
+          <w:lang w:val="en-US"/>
+        </w:rPr>
+        <w:sym w:font="Wingdings" w:char="F0E0"/>
+      </w:r>
+      <w:r>
+        <w:rPr>
+          <w:lang w:val="en-US"/>
+        </w:rPr>
+        <w:t xml:space="preserve"> save changes.</w:t>
+      </w:r>
+      <w:r>
+        <w:rPr>
+          <w:lang w:val="en-US"/>
+        </w:rPr>
+        <w:t xml:space="preserve"> </w:t>
+      </w:r>
+      <w:r>
+        <w:rPr>
+          <w:lang w:val="en-US"/>
+        </w:rPr>
+        <w:sym w:font="Wingdings" w:char="F0E0"/>
+      </w:r>
+      <w:r>
+        <w:rPr>
+          <w:lang w:val="en-US"/>
+        </w:rPr>
+        <w:t xml:space="preserve"> confirm popup.</w:t>
+      </w:r>
+    </w:p>
+    <w:p>
+      <w:pPr>
+        <w:spacing w:after="0" w:line="240" w:lineRule="auto"/>
+        <w:ind w:left="360"/>
+        <w:rPr>
+          <w:lang w:val="en-US"/>
+        </w:rPr>
+      </w:pPr>
+      <w:r>
+        <w:rPr>
+          <w:lang w:val="en-US"/>
+        </w:rPr>
+        <w:drawing>
+          <wp:inline distT="0" distB="0" distL="0" distR="0" wp14:anchorId="69BA48F1" wp14:editId="23127E94">
+            <wp:extent cx="6645910" cy="2099945"/>
+            <wp:effectExtent l="0" t="0" r="2540" b="0"/>
+            <wp:docPr id="680156988" name="Picture 1"/>
+            <wp:cNvGraphicFramePr>
+              <a:graphicFrameLocks xmlns:a="http://schemas.openxmlformats.org/drawingml/2006/main" noChangeAspect="1"/>
+            </wp:cNvGraphicFramePr>
+            <a:graphic xmlns:a="http://schemas.openxmlformats.org/drawingml/2006/main">
+              <a:graphicData uri="http://schemas.openxmlformats.org/drawingml/2006/picture">
+                <pic:pic xmlns:pic="http://schemas.openxmlformats.org/drawingml/2006/picture">
+                  <pic:nvPicPr>
+                    <pic:cNvPr id="680156988" name=""/>
+                    <pic:cNvPicPr/>
+                  </pic:nvPicPr>
+                  <pic:blipFill>
+                    <a:blip r:embed="rId19"/>
+                    <a:stretch>
+                      <a:fillRect/>
+                    </a:stretch>
+                  </pic:blipFill>
+                  <pic:spPr>
+                    <a:xfrm>
+                      <a:off x="0" y="0"/>
+                      <a:ext cx="6645910" cy="2099945"/>
+                    </a:xfrm>
+                    <a:prstGeom prst="rect">
+                      <a:avLst/>
+                    </a:prstGeom>
+                  </pic:spPr>
+                </pic:pic>
+              </a:graphicData>
+            </a:graphic>
+          </wp:inline>
+        </w:drawing>
+      </w:r>
+    </w:p>
+    <w:p>
+      <w:pPr>
+        <w:spacing w:after="0" w:line="240" w:lineRule="auto"/>
+        <w:ind w:left="360"/>
+        <w:rPr>
+          <w:lang w:val="en-US"/>
+        </w:rPr>
+      </w:pPr>
+    </w:p>
+    <w:p>
+      <w:pPr>
+        <w:spacing w:after="0" w:line="240" w:lineRule="auto"/>
+        <w:ind w:left="360"/>
+        <w:rPr>
+          <w:lang w:val="en-US"/>
+        </w:rPr>
+      </w:pPr>
+      <w:r>
+        <w:rPr>
+          <w:lang w:val="en-US"/>
+        </w:rPr>
+        <w:drawing>
+          <wp:inline distT="0" distB="0" distL="0" distR="0" wp14:anchorId="6A45DE27" wp14:editId="6A384DCD">
+            <wp:extent cx="6645910" cy="2110105"/>
+            <wp:effectExtent l="0" t="0" r="2540" b="4445"/>
+            <wp:docPr id="487026276" name="Picture 1"/>
+            <wp:cNvGraphicFramePr>
+              <a:graphicFrameLocks xmlns:a="http://schemas.openxmlformats.org/drawingml/2006/main" noChangeAspect="1"/>
+            </wp:cNvGraphicFramePr>
+            <a:graphic xmlns:a="http://schemas.openxmlformats.org/drawingml/2006/main">
+              <a:graphicData uri="http://schemas.openxmlformats.org/drawingml/2006/picture">
+                <pic:pic xmlns:pic="http://schemas.openxmlformats.org/drawingml/2006/picture">
+                  <pic:nvPicPr>
+                    <pic:cNvPr id="487026276" name=""/>
+                    <pic:cNvPicPr/>
+                  </pic:nvPicPr>
+                  <pic:blipFill>
+                    <a:blip r:embed="rId20"/>
+                    <a:stretch>
+                      <a:fillRect/>
+                    </a:stretch>
+                  </pic:blipFill>
+                  <pic:spPr>
+                    <a:xfrm>
+                      <a:off x="0" y="0"/>
+                      <a:ext cx="6645910" cy="2110105"/>
+                    </a:xfrm>
+                    <a:prstGeom prst="rect">
+                      <a:avLst/>
+                    </a:prstGeom>
+                  </pic:spPr>
+                </pic:pic>
+              </a:graphicData>
+            </a:graphic>
+          </wp:inline>
+        </w:drawing>
+      </w:r>
+    </w:p>
+    <w:p>
+      <w:pPr>
+        <w:spacing w:after="0" w:line="240" w:lineRule="auto"/>
+        <w:ind w:left="360"/>
+        <w:rPr>
+          <w:lang w:val="en-US"/>
+        </w:rPr>
+      </w:pPr>
+    </w:p>
+    <w:p>
+      <w:pPr>
+        <w:spacing w:after="0" w:line="240" w:lineRule="auto"/>
+        <w:ind w:left="360"/>
+        <w:rPr>
+          <w:lang w:val="en-US"/>
+        </w:rPr>
+      </w:pPr>
+      <w:r>
+        <w:rPr>
+          <w:lang w:val="en-US"/>
+        </w:rPr>
+        <w:lastRenderedPageBreak/>
+        <w:drawing>
+          <wp:inline distT="0" distB="0" distL="0" distR="0" wp14:anchorId="2C98E041" wp14:editId="0184003E">
+            <wp:extent cx="4210050" cy="1540496"/>
+            <wp:effectExtent l="0" t="0" r="0" b="3175"/>
+            <wp:docPr id="269769935" name="Picture 1"/>
+            <wp:cNvGraphicFramePr>
+              <a:graphicFrameLocks xmlns:a="http://schemas.openxmlformats.org/drawingml/2006/main" noChangeAspect="1"/>
+            </wp:cNvGraphicFramePr>
+            <a:graphic xmlns:a="http://schemas.openxmlformats.org/drawingml/2006/main">
+              <a:graphicData uri="http://schemas.openxmlformats.org/drawingml/2006/picture">
+                <pic:pic xmlns:pic="http://schemas.openxmlformats.org/drawingml/2006/picture">
+                  <pic:nvPicPr>
+                    <pic:cNvPr id="269769935" name=""/>
+                    <pic:cNvPicPr/>
+                  </pic:nvPicPr>
+                  <pic:blipFill>
+                    <a:blip r:embed="rId21"/>
+                    <a:stretch>
+                      <a:fillRect/>
+                    </a:stretch>
+                  </pic:blipFill>
+                  <pic:spPr>
+                    <a:xfrm>
+                      <a:off x="0" y="0"/>
+                      <a:ext cx="4218296" cy="1543513"/>
+                    </a:xfrm>
+                    <a:prstGeom prst="rect">
+                      <a:avLst/>
+                    </a:prstGeom>
+                  </pic:spPr>
+                </pic:pic>
+              </a:graphicData>
+            </a:graphic>
+          </wp:inline>
+        </w:drawing>
+      </w:r>
+    </w:p>
+    <w:p>
+      <w:pPr>
+        <w:spacing w:after="0" w:line="240" w:lineRule="auto"/>
+        <w:ind w:left="360"/>
+        <w:rPr>
+          <w:lang w:val="en-US"/>
+        </w:rPr>
+      </w:pPr>
+    </w:p>
+    <w:p>
+      <w:pPr>
+        <w:spacing w:after="0" w:line="240" w:lineRule="auto"/>
+        <w:ind w:left="360"/>
+        <w:rPr>
+          <w:lang w:val="en-US"/>
+        </w:rPr>
+      </w:pPr>
+      <w:r>
+        <w:rPr>
+          <w:lang w:val="en-US"/>
+        </w:rPr>
+        <w:t xml:space="preserve">Now if we try to open object URL </w:t>
+      </w:r>
+      <w:proofErr w:type="gramStart"/>
+      <w:r>
+        <w:rPr>
+          <w:lang w:val="en-US"/>
+        </w:rPr>
+        <w:t>again</w:t>
+      </w:r>
+      <w:proofErr w:type="gramEnd"/>
+      <w:r>
+        <w:rPr>
+          <w:lang w:val="en-US"/>
+        </w:rPr>
+        <w:t xml:space="preserve"> we are going to get error on browser.</w:t>
+      </w:r>
+    </w:p>
+    <w:p>
+      <w:pPr>
+        <w:spacing w:after="0" w:line="240" w:lineRule="auto"/>
+        <w:ind w:left="360"/>
+        <w:rPr>
+          <w:lang w:val="en-US"/>
+        </w:rPr>
+      </w:pPr>
+    </w:p>
+    <w:p>
+      <w:pPr>
+        <w:spacing w:after="0" w:line="240" w:lineRule="auto"/>
+        <w:ind w:left="360"/>
+        <w:rPr>
+          <w:lang w:val="en-US"/>
+        </w:rPr>
+      </w:pPr>
+      <w:r>
+        <w:rPr>
+          <w:lang w:val="en-US"/>
+        </w:rPr>
+        <w:drawing>
+          <wp:inline distT="0" distB="0" distL="0" distR="0" wp14:anchorId="69E7EFCA" wp14:editId="43EB43A9">
+            <wp:extent cx="6645910" cy="1188720"/>
+            <wp:effectExtent l="0" t="0" r="2540" b="0"/>
+            <wp:docPr id="1318433122" name="Picture 1"/>
+            <wp:cNvGraphicFramePr>
+              <a:graphicFrameLocks xmlns:a="http://schemas.openxmlformats.org/drawingml/2006/main" noChangeAspect="1"/>
+            </wp:cNvGraphicFramePr>
+            <a:graphic xmlns:a="http://schemas.openxmlformats.org/drawingml/2006/main">
+              <a:graphicData uri="http://schemas.openxmlformats.org/drawingml/2006/picture">
+                <pic:pic xmlns:pic="http://schemas.openxmlformats.org/drawingml/2006/picture">
+                  <pic:nvPicPr>
+                    <pic:cNvPr id="1318433122" name=""/>
+                    <pic:cNvPicPr/>
+                  </pic:nvPicPr>
+                  <pic:blipFill>
+                    <a:blip r:embed="rId22"/>
+                    <a:stretch>
+                      <a:fillRect/>
+                    </a:stretch>
+                  </pic:blipFill>
+                  <pic:spPr>
+                    <a:xfrm>
+                      <a:off x="0" y="0"/>
+                      <a:ext cx="6645910" cy="1188720"/>
+                    </a:xfrm>
+                    <a:prstGeom prst="rect">
+                      <a:avLst/>
+                    </a:prstGeom>
+                  </pic:spPr>
+                </pic:pic>
+              </a:graphicData>
+            </a:graphic>
+          </wp:inline>
+        </w:drawing>
+      </w:r>
+    </w:p>
+    <w:p>
+      <w:pPr>
+        <w:spacing w:after="0" w:line="240" w:lineRule="auto"/>
+        <w:ind w:left="360"/>
+        <w:rPr>
+          <w:lang w:val="en-US"/>
+        </w:rPr>
+      </w:pPr>
+    </w:p>
+    <w:p>
+      <w:pPr>
+        <w:spacing w:after="0" w:line="240" w:lineRule="auto"/>
+        <w:ind w:left="360"/>
+        <w:rPr>
+          <w:lang w:val="en-US"/>
+        </w:rPr>
+      </w:pPr>
+      <w:r>
+        <w:rPr>
+          <w:lang w:val="en-US"/>
+        </w:rPr>
+        <w:t xml:space="preserve">Means without public access </w:t>
+      </w:r>
+      <w:r>
+        <w:rPr>
+          <w:lang w:val="en-US"/>
+        </w:rPr>
+        <w:t xml:space="preserve">other </w:t>
+      </w:r>
+      <w:proofErr w:type="spellStart"/>
+      <w:r>
+        <w:rPr>
+          <w:lang w:val="en-US"/>
+        </w:rPr>
+        <w:t>can not</w:t>
+      </w:r>
+      <w:proofErr w:type="spellEnd"/>
+      <w:r>
+        <w:rPr>
+          <w:lang w:val="en-US"/>
+        </w:rPr>
+        <w:t xml:space="preserve"> access objects inside the S3 bucket.</w:t>
+      </w:r>
+      <w:r>
+        <w:rPr>
+          <w:lang w:val="en-US"/>
+        </w:rPr>
+        <w:t xml:space="preserve"> But we can access as we are created.</w:t>
+      </w:r>
+    </w:p>
+    <w:p>
+      <w:pPr>
+        <w:spacing w:after="0" w:line="240" w:lineRule="auto"/>
+        <w:ind w:left="360"/>
+        <w:rPr>
+          <w:lang w:val="en-US"/>
+        </w:rPr>
+      </w:pPr>
+      <w:r>
+        <w:rPr>
+          <w:lang w:val="en-US"/>
+        </w:rPr>
+        <w:t>How to object from S3 if it is non-public.</w:t>
+      </w:r>
+    </w:p>
+    <w:p>
+      <w:pPr>
+        <w:spacing w:after="0" w:line="240" w:lineRule="auto"/>
+        <w:ind w:left="360"/>
+        <w:rPr>
+          <w:lang w:val="en-US"/>
+        </w:rPr>
+      </w:pPr>
+      <w:r>
+        <w:rPr>
+          <w:lang w:val="en-US"/>
+        </w:rPr>
+        <w:t xml:space="preserve">Our S3 bucket </w:t>
+      </w:r>
+      <w:r>
+        <w:rPr>
+          <w:lang w:val="en-US"/>
+        </w:rPr>
+        <w:sym w:font="Wingdings" w:char="F0E0"/>
+      </w:r>
+      <w:r>
+        <w:rPr>
+          <w:lang w:val="en-US"/>
+        </w:rPr>
+        <w:t xml:space="preserve"> select the image </w:t>
+      </w:r>
+      <w:r>
+        <w:rPr>
+          <w:lang w:val="en-US"/>
+        </w:rPr>
+        <w:sym w:font="Wingdings" w:char="F0E0"/>
+      </w:r>
+      <w:r>
+        <w:rPr>
+          <w:lang w:val="en-US"/>
+        </w:rPr>
+        <w:t xml:space="preserve"> click on Open button. It will open in separate browser tab.</w:t>
+      </w:r>
+    </w:p>
+    <w:p>
+      <w:pPr>
+        <w:spacing w:after="0" w:line="240" w:lineRule="auto"/>
+        <w:ind w:left="360"/>
+        <w:rPr>
+          <w:lang w:val="en-US"/>
+        </w:rPr>
+      </w:pPr>
+      <w:r>
+        <w:rPr>
+          <w:lang w:val="en-US"/>
+        </w:rPr>
+        <w:drawing>
+          <wp:inline distT="0" distB="0" distL="0" distR="0" wp14:anchorId="158218EA" wp14:editId="39C366D2">
+            <wp:extent cx="6645910" cy="1521460"/>
+            <wp:effectExtent l="0" t="0" r="2540" b="2540"/>
+            <wp:docPr id="609622456" name="Picture 1"/>
+            <wp:cNvGraphicFramePr>
+              <a:graphicFrameLocks xmlns:a="http://schemas.openxmlformats.org/drawingml/2006/main" noChangeAspect="1"/>
+            </wp:cNvGraphicFramePr>
+            <a:graphic xmlns:a="http://schemas.openxmlformats.org/drawingml/2006/main">
+              <a:graphicData uri="http://schemas.openxmlformats.org/drawingml/2006/picture">
+                <pic:pic xmlns:pic="http://schemas.openxmlformats.org/drawingml/2006/picture">
+                  <pic:nvPicPr>
+                    <pic:cNvPr id="609622456" name=""/>
+                    <pic:cNvPicPr/>
+                  </pic:nvPicPr>
+                  <pic:blipFill>
+                    <a:blip r:embed="rId23"/>
+                    <a:stretch>
+                      <a:fillRect/>
+                    </a:stretch>
+                  </pic:blipFill>
+                  <pic:spPr>
+                    <a:xfrm>
+                      <a:off x="0" y="0"/>
+                      <a:ext cx="6645910" cy="1521460"/>
+                    </a:xfrm>
+                    <a:prstGeom prst="rect">
+                      <a:avLst/>
+                    </a:prstGeom>
+                  </pic:spPr>
+                </pic:pic>
+              </a:graphicData>
+            </a:graphic>
+          </wp:inline>
+        </w:drawing>
+      </w:r>
+    </w:p>
+    <w:p>
+      <w:pPr>
+        <w:spacing w:after="0" w:line="240" w:lineRule="auto"/>
+        <w:ind w:left="360"/>
+        <w:rPr>
+          <w:lang w:val="en-US"/>
+        </w:rPr>
+      </w:pPr>
+    </w:p>
+    <w:p>
+      <w:pPr>
+        <w:spacing w:after="0" w:line="240" w:lineRule="auto"/>
+        <w:ind w:left="360"/>
+        <w:rPr>
+          <w:lang w:val="en-US"/>
+        </w:rPr>
+      </w:pPr>
+      <w:r>
+        <w:rPr>
+          <w:lang w:val="en-US"/>
+        </w:rPr>
+        <w:t xml:space="preserve">After </w:t>
+      </w:r>
+      <w:proofErr w:type="gramStart"/>
+      <w:r>
+        <w:rPr>
+          <w:lang w:val="en-US"/>
+        </w:rPr>
+        <w:t>practice</w:t>
+      </w:r>
+      <w:proofErr w:type="gramEnd"/>
+      <w:r>
+        <w:rPr>
+          <w:lang w:val="en-US"/>
+        </w:rPr>
+        <w:t xml:space="preserve"> please delete all S3 buckets you created.</w:t>
+      </w:r>
+    </w:p>
+    <w:p>
+      <w:pPr>
+        <w:spacing w:after="0" w:line="240" w:lineRule="auto"/>
+        <w:ind w:left="360"/>
+        <w:rPr>
+          <w:lang w:val="en-US"/>
+        </w:rPr>
+      </w:pPr>
+      <w:r>
+        <w:rPr>
+          <w:lang w:val="en-US"/>
+        </w:rPr>
+        <w:t xml:space="preserve">How to delete S3 bucket we created? </w:t>
+      </w:r>
+    </w:p>
+    <w:p>
+      <w:pPr>
+        <w:spacing w:after="0" w:line="240" w:lineRule="auto"/>
+        <w:ind w:left="360"/>
+        <w:rPr>
+          <w:lang w:val="en-US"/>
+        </w:rPr>
+      </w:pPr>
+      <w:r>
+        <w:rPr>
+          <w:lang w:val="en-US"/>
+        </w:rPr>
+        <w:t xml:space="preserve">Before deleting s3 bucket we need to delete objects inside it. Then only it will </w:t>
+      </w:r>
+      <w:proofErr w:type="gramStart"/>
+      <w:r>
+        <w:rPr>
+          <w:lang w:val="en-US"/>
+        </w:rPr>
+        <w:t>allows</w:t>
+      </w:r>
+      <w:proofErr w:type="gramEnd"/>
+      <w:r>
+        <w:rPr>
+          <w:lang w:val="en-US"/>
+        </w:rPr>
+        <w:t xml:space="preserve"> us to delete s3 bucket.</w:t>
+      </w:r>
+    </w:p>
+    <w:p>
+      <w:pPr>
+        <w:spacing w:after="0" w:line="240" w:lineRule="auto"/>
+        <w:ind w:left="360"/>
+        <w:rPr>
+          <w:lang w:val="en-US"/>
+        </w:rPr>
+      </w:pPr>
+    </w:p>
+    <w:p>
+      <w:pPr>
+        <w:spacing w:after="0" w:line="240" w:lineRule="auto"/>
+        <w:ind w:left="360"/>
+        <w:rPr>
+          <w:lang w:val="en-US"/>
+        </w:rPr>
+      </w:pPr>
+    </w:p>
+    <w:p>
+      <w:pPr>
+        <w:spacing w:after="0" w:line="240" w:lineRule="auto"/>
+        <w:ind w:left="360"/>
+        <w:rPr>
+          <w:lang w:val="en-US"/>
+        </w:rPr>
+      </w:pPr>
+    </w:p>
+    <w:p>
+      <w:pPr>
+        <w:spacing w:after="0" w:line="240" w:lineRule="auto"/>
+        <w:ind w:left="360"/>
+        <w:rPr>
+          <w:lang w:val="en-US"/>
+        </w:rPr>
+      </w:pPr>
+    </w:p>
+    <w:p>
+      <w:pPr>
+        <w:spacing w:after="0" w:line="240" w:lineRule="auto"/>
+        <w:ind w:left="360"/>
+        <w:rPr>
+          <w:lang w:val="en-US"/>
+        </w:rPr>
+      </w:pPr>
+    </w:p>
+    <w:p>
+      <w:pPr>
+        <w:spacing w:after="0" w:line="240" w:lineRule="auto"/>
+        <w:ind w:left="360"/>
+        <w:rPr>
+          <w:lang w:val="en-US"/>
+        </w:rPr>
+      </w:pPr>
+    </w:p>
+    <w:p>
+      <w:pPr>
+        <w:spacing w:after="0" w:line="240" w:lineRule="auto"/>
+        <w:ind w:left="360"/>
+        <w:rPr>
+          <w:lang w:val="en-US"/>
+        </w:rPr>
+      </w:pPr>
+    </w:p>
+    <w:p>
+      <w:pPr>
+        <w:spacing w:after="0" w:line="240" w:lineRule="auto"/>
+        <w:ind w:left="360"/>
+        <w:rPr>
+          <w:lang w:val="en-US"/>
+        </w:rPr>
+      </w:pPr>
+    </w:p>
+    <w:p>
+      <w:pPr>
+        <w:spacing w:after="0" w:line="240" w:lineRule="auto"/>
+        <w:ind w:left="360"/>
+        <w:rPr>
+          <w:lang w:val="en-US"/>
+        </w:rPr>
+      </w:pPr>
+    </w:p>
+    <w:p>
+      <w:pPr>
+        <w:spacing w:after="0" w:line="240" w:lineRule="auto"/>
+        <w:rPr>
+          <w:lang w:val="en-US"/>
+        </w:rPr>
+      </w:pPr>
+    </w:p>
+    <w:p>
+      <w:pPr>
+        <w:spacing w:after="0" w:line="240" w:lineRule="auto"/>
+        <w:rPr>
+          <w:lang w:val="en-US"/>
+        </w:rPr>
+      </w:pPr>
+    </w:p>
+    <w:p>
+      <w:pPr>
+        <w:spacing w:after="0" w:line="240" w:lineRule="auto"/>
+        <w:rPr>
+          <w:lang w:val="en-US"/>
+        </w:rPr>
+      </w:pPr>
+    </w:p>
+    <w:p>
+      <w:pPr>
+        <w:spacing w:after="0" w:line="240" w:lineRule="auto"/>
+        <w:rPr>
+          <w:lang w:val="en-US"/>
+        </w:rPr>
+      </w:pPr>
+    </w:p>
+    <w:p>
+      <w:pPr>
+        <w:spacing w:after="0" w:line="240" w:lineRule="auto"/>
+        <w:rPr>
+          <w:lang w:val="en-US"/>
+        </w:rPr>
+      </w:pPr>
+    </w:p>
+    <w:p>
+      <w:pPr>
+        <w:spacing w:after="0" w:line="240" w:lineRule="auto"/>
+        <w:rPr>
+          <w:lang w:val="en-US"/>
+        </w:rPr>
+      </w:pPr>
+    </w:p>
+    <w:p>
+      <w:pPr>
+        <w:spacing w:after="0" w:line="240" w:lineRule="auto"/>
+        <w:rPr>
+          <w:lang w:val="en-US"/>
+        </w:rPr>
+      </w:pPr>
+    </w:p>
+    <w:p>
+      <w:pPr>
+        <w:spacing w:after="0" w:line="240" w:lineRule="auto"/>
+        <w:rPr>
+          <w:lang w:val="en-US"/>
+        </w:rPr>
+      </w:pPr>
+    </w:p>
+    <w:p>
+      <w:pPr>
+        <w:spacing w:after="0" w:line="240" w:lineRule="auto"/>
+        <w:rPr>
+          <w:lang w:val="en-US"/>
+        </w:rPr>
+      </w:pPr>
+    </w:p>
+    <w:p>
+      <w:pPr>
+        <w:spacing w:after="0" w:line="240" w:lineRule="auto"/>
+        <w:rPr>
+          <w:lang w:val="en-US"/>
+        </w:rPr>
+      </w:pPr>
+    </w:p>
+    <w:p>
+      <w:pPr>
+        <w:spacing w:after="0" w:line="240" w:lineRule="auto"/>
+        <w:rPr>
+          <w:lang w:val="en-US"/>
+        </w:rPr>
+      </w:pPr>
+    </w:p>
+    <w:p>
+      <w:pPr>
+        <w:spacing w:after="0" w:line="240" w:lineRule="auto"/>
+        <w:rPr>
+          <w:lang w:val="en-US"/>
+        </w:rPr>
+      </w:pPr>
+    </w:p>
+    <w:p>
+      <w:pPr>
+        <w:spacing w:after="0" w:line="240" w:lineRule="auto"/>
+        <w:rPr>
+          <w:lang w:val="en-US"/>
+        </w:rPr>
+      </w:pPr>
+    </w:p>
+    <w:p>
+      <w:pPr>
+        <w:spacing w:after="0" w:line="240" w:lineRule="auto"/>
+        <w:rPr>
+          <w:lang w:val="en-US"/>
+        </w:rPr>
+      </w:pPr>
+    </w:p>
+    <w:p>
+      <w:pPr>
+        <w:spacing w:after="0" w:line="240" w:lineRule="auto"/>
+        <w:rPr>
+          <w:lang w:val="en-US"/>
+        </w:rPr>
+      </w:pPr>
+    </w:p>
+    <w:p>
+      <w:pPr>
+        <w:spacing w:after="0" w:line="240" w:lineRule="auto"/>
+        <w:rPr>
+          <w:lang w:val="en-US"/>
+        </w:rPr>
+      </w:pPr>
+    </w:p>
+    <w:p>
+      <w:pPr>
+        <w:spacing w:after="0" w:line="240" w:lineRule="auto"/>
+        <w:rPr>
+          <w:lang w:val="en-US"/>
+        </w:rPr>
+      </w:pPr>
+    </w:p>
+    <w:p>
+      <w:pPr>
+        <w:spacing w:after="0" w:line="240" w:lineRule="auto"/>
+        <w:rPr>
+          <w:lang w:val="en-US"/>
+        </w:rPr>
+      </w:pPr>
+    </w:p>
+    <w:p>
+      <w:pPr>
+        <w:spacing w:after="0" w:line="240" w:lineRule="auto"/>
+        <w:rPr>
+          <w:lang w:val="en-US"/>
+        </w:rPr>
+      </w:pPr>
+    </w:p>
+    <w:p>
+      <w:pPr>
+        <w:spacing w:after="0" w:line="240" w:lineRule="auto"/>
+        <w:rPr>
+          <w:lang w:val="en-US"/>
+        </w:rPr>
+      </w:pPr>
+    </w:p>
+    <w:p>
+      <w:pPr>
+        <w:spacing w:after="0" w:line="240" w:lineRule="auto"/>
+        <w:rPr>
+          <w:lang w:val="en-US"/>
+        </w:rPr>
+      </w:pPr>
+    </w:p>
+    <w:p>
+      <w:pPr>
+        <w:spacing w:after="0" w:line="240" w:lineRule="auto"/>
+        <w:rPr>
+          <w:lang w:val="en-US"/>
+        </w:rPr>
+      </w:pPr>
+    </w:p>
+    <w:p>
+      <w:pPr>
+        <w:spacing w:after="0" w:line="240" w:lineRule="auto"/>
+        <w:rPr>
+          <w:lang w:val="en-US"/>
+        </w:rPr>
+      </w:pPr>
+    </w:p>
+    <w:p>
+      <w:pPr>
+        <w:spacing w:after="0" w:line="240" w:lineRule="auto"/>
+        <w:rPr>
+          <w:lang w:val="en-US"/>
+        </w:rPr>
+      </w:pPr>
+    </w:p>
+    <w:p>
+      <w:pPr>
+        <w:spacing w:after="0" w:line="240" w:lineRule="auto"/>
+        <w:rPr>
+          <w:lang w:val="en-US"/>
+        </w:rPr>
+      </w:pPr>
+    </w:p>
+    <w:p>
+      <w:pPr>
+        <w:spacing w:after="0" w:line="240" w:lineRule="auto"/>
+        <w:rPr>
+          <w:lang w:val="en-US"/>
+        </w:rPr>
+      </w:pPr>
+    </w:p>
+    <w:p>
+      <w:pPr>
+        <w:spacing w:after="0" w:line="240" w:lineRule="auto"/>
+        <w:rPr>
+          <w:lang w:val="en-US"/>
+        </w:rPr>
+      </w:pPr>
+    </w:p>
+    <w:p>
+      <w:pPr>
+        <w:spacing w:after="0" w:line="240" w:lineRule="auto"/>
+        <w:rPr>
+          <w:lang w:val="en-US"/>
+        </w:rPr>
+      </w:pPr>
+    </w:p>
+    <w:p>
+      <w:pPr>
+        <w:spacing w:after="0" w:line="240" w:lineRule="auto"/>
+        <w:rPr>
+          <w:lang w:val="en-US"/>
+        </w:rPr>
+      </w:pPr>
+    </w:p>
+    <w:p>
+      <w:pPr>
+        <w:spacing w:after="0" w:line="240" w:lineRule="auto"/>
+        <w:rPr>
+          <w:lang w:val="en-US"/>
+        </w:rPr>
+      </w:pPr>
+    </w:p>
+    <w:p>
+      <w:pPr>
+        <w:spacing w:after="0" w:line="240" w:lineRule="auto"/>
+        <w:rPr>
+          <w:lang w:val="en-US"/>
+        </w:rPr>
+      </w:pPr>
+    </w:p>
+    <w:p>
+      <w:pPr>
+        <w:spacing w:after="0" w:line="240" w:lineRule="auto"/>
+        <w:rPr>
+          <w:lang w:val="en-US"/>
+        </w:rPr>
+      </w:pPr>
+    </w:p>
+    <w:p>
+      <w:pPr>
+        <w:spacing w:after="0" w:line="240" w:lineRule="auto"/>
+        <w:rPr>
+          <w:lang w:val="en-US"/>
+        </w:rPr>
+      </w:pPr>
+    </w:p>
+    <w:p>
+      <w:pPr>
+        <w:spacing w:after="0" w:line="240" w:lineRule="auto"/>
+        <w:rPr>
+          <w:lang w:val="en-US"/>
+        </w:rPr>
+      </w:pPr>
+    </w:p>
+    <w:p>
+      <w:pPr>
+        <w:spacing w:after="0" w:line="240" w:lineRule="auto"/>
+        <w:rPr>
+          <w:lang w:val="en-US"/>
+        </w:rPr>
+      </w:pPr>
+    </w:p>
+    <w:p>
+      <w:pPr>
+        <w:spacing w:after="0" w:line="240" w:lineRule="auto"/>
+        <w:rPr>
+          <w:lang w:val="en-US"/>
+        </w:rPr>
+      </w:pPr>
+    </w:p>
+    <w:p>
+      <w:pPr>
+        <w:spacing w:after="0" w:line="240" w:lineRule="auto"/>
+        <w:rPr>
+          <w:lang w:val="en-US"/>
+        </w:rPr>
+      </w:pPr>
+    </w:p>
+    <w:p>
+      <w:pPr>
+        <w:spacing w:after="0" w:line="240" w:lineRule="auto"/>
+        <w:rPr>
+          <w:lang w:val="en-US"/>
+        </w:rPr>
+      </w:pPr>
+    </w:p>
+    <w:p>
+      <w:pPr>
+        <w:spacing w:after="0" w:line="240" w:lineRule="auto"/>
+        <w:rPr>
+          <w:lang w:val="en-US"/>
+        </w:rPr>
+      </w:pPr>
+    </w:p>
+    <w:p>
+      <w:pPr>
+        <w:spacing w:after="0" w:line="240" w:lineRule="auto"/>
+        <w:rPr>
+          <w:lang w:val="en-US"/>
+        </w:rPr>
+      </w:pPr>
+    </w:p>
+    <w:p>
+      <w:pPr>
+        <w:spacing w:after="0" w:line="240" w:lineRule="auto"/>
+        <w:rPr>
+          <w:lang w:val="en-US"/>
+        </w:rPr>
+      </w:pPr>
+    </w:p>
+    <w:p>
+      <w:pPr>
+        <w:spacing w:after="0" w:line="240" w:lineRule="auto"/>
+        <w:rPr>
+          <w:lang w:val="en-US"/>
+        </w:rPr>
+      </w:pPr>
+    </w:p>
+    <w:p>
+      <w:pPr>
+        <w:spacing w:after="0" w:line="240" w:lineRule="auto"/>
+        <w:rPr>
+          <w:lang w:val="en-US"/>
+        </w:rPr>
+      </w:pPr>
+    </w:p>
+    <w:p>
+      <w:pPr>
+        <w:spacing w:after="0" w:line="240" w:lineRule="auto"/>
+        <w:rPr>
+          <w:lang w:val="en-US"/>
+        </w:rPr>
+      </w:pPr>
+    </w:p>
+    <w:p>
+      <w:pPr>
+        <w:spacing w:after="0" w:line="240" w:lineRule="auto"/>
+        <w:rPr>
+          <w:lang w:val="en-US"/>
+        </w:rPr>
+      </w:pPr>
+    </w:p>
+    <w:p>
+      <w:pPr>
+        <w:spacing w:after="0" w:line="240" w:lineRule="auto"/>
+        <w:rPr>
+          <w:lang w:val="en-US"/>
+        </w:rPr>
+      </w:pPr>
+    </w:p>
+    <w:p>
+      <w:pPr>
+        <w:spacing w:after="0" w:line="240" w:lineRule="auto"/>
+        <w:rPr>
+          <w:lang w:val="en-US"/>
+        </w:rPr>
+      </w:pPr>
+    </w:p>
+    <w:p>
+      <w:pPr>
+        <w:spacing w:after="0" w:line="240" w:lineRule="auto"/>
+        <w:rPr>
+          <w:lang w:val="en-US"/>
+        </w:rPr>
+      </w:pPr>
+    </w:p>
+    <w:p>
+      <w:pPr>
+        <w:spacing w:after="0" w:line="240" w:lineRule="auto"/>
+        <w:rPr>
+          <w:lang w:val="en-US"/>
+        </w:rPr>
+      </w:pPr>
+    </w:p>
+    <w:p>
+      <w:pPr>
+        <w:spacing w:after="0" w:line="240" w:lineRule="auto"/>
+        <w:rPr>
+          <w:lang w:val="en-US"/>
+        </w:rPr>
+      </w:pPr>
+    </w:p>
+    <w:p>
+      <w:pPr>
+        <w:spacing w:after="0" w:line="240" w:lineRule="auto"/>
+        <w:rPr>
+          <w:lang w:val="en-US"/>
+        </w:rPr>
+      </w:pPr>
+    </w:p>
+    <w:p>
+      <w:pPr>
+        <w:spacing w:after="0" w:line="240" w:lineRule="auto"/>
+        <w:rPr>
+          <w:lang w:val="en-US"/>
+        </w:rPr>
+      </w:pPr>
+    </w:p>
+    <w:p>
+      <w:pPr>
+        <w:spacing w:after="0" w:line="240" w:lineRule="auto"/>
+        <w:rPr>
+          <w:lang w:val="en-US"/>
+        </w:rPr>
+      </w:pPr>
+    </w:p>
+    <w:p>
+      <w:pPr>
+        <w:spacing w:after="0" w:line="240" w:lineRule="auto"/>
+        <w:rPr>
+          <w:lang w:val="en-US"/>
+        </w:rPr>
+      </w:pPr>
+    </w:p>
+    <w:p>
+      <w:pPr>
+        <w:spacing w:after="0" w:line="240" w:lineRule="auto"/>
+        <w:rPr>
+          <w:lang w:val="en-US"/>
+        </w:rPr>
+      </w:pPr>
+    </w:p>
+    <w:p>
+      <w:pPr>
+        <w:spacing w:after="0" w:line="240" w:lineRule="auto"/>
+        <w:rPr>
+          <w:lang w:val="en-US"/>
+        </w:rPr>
+      </w:pPr>
+    </w:p>
+    <w:p>
+      <w:pPr>
+        <w:spacing w:after="0" w:line="240" w:lineRule="auto"/>
+        <w:rPr>
+          <w:lang w:val="en-US"/>
+        </w:rPr>
+      </w:pPr>
+    </w:p>
+    <w:p>
+      <w:pPr>
+        <w:spacing w:after="0" w:line="240" w:lineRule="auto"/>
+        <w:rPr>
+          <w:lang w:val="en-US"/>
+        </w:rPr>
+      </w:pPr>
+    </w:p>
+    <w:p>
+      <w:pPr>
+        <w:spacing w:after="0" w:line="240" w:lineRule="auto"/>
+        <w:rPr>
+          <w:lang w:val="en-US"/>
+        </w:rPr>
+      </w:pPr>
+    </w:p>
+    <w:p>
+      <w:pPr>
+        <w:spacing w:after="0" w:line="240" w:lineRule="auto"/>
+        <w:rPr>
+          <w:lang w:val="en-US"/>
+        </w:rPr>
+      </w:pPr>
+    </w:p>
+    <w:p>
+      <w:pPr>
+        <w:spacing w:after="0" w:line="240" w:lineRule="auto"/>
+        <w:rPr>
+          <w:lang w:val="en-US"/>
+        </w:rPr>
+      </w:pPr>
+    </w:p>
+    <w:p>
+      <w:pPr>
+        <w:spacing w:after="0" w:line="240" w:lineRule="auto"/>
+        <w:rPr>
+          <w:lang w:val="en-US"/>
+        </w:rPr>
+      </w:pPr>
+    </w:p>
+    <w:p>
+      <w:pPr>
+        <w:spacing w:after="0" w:line="240" w:lineRule="auto"/>
+        <w:rPr>
+          <w:lang w:val="en-US"/>
+        </w:rPr>
+      </w:pPr>
+    </w:p>
+    <w:p>
+      <w:pPr>
+        <w:spacing w:after="0" w:line="240" w:lineRule="auto"/>
+        <w:rPr>
+          <w:lang w:val="en-US"/>
+        </w:rPr>
+      </w:pPr>
+    </w:p>
+    <w:p>
+      <w:pPr>
+        <w:spacing w:after="0" w:line="240" w:lineRule="auto"/>
+        <w:rPr>
+          <w:lang w:val="en-US"/>
+        </w:rPr>
+      </w:pPr>
+    </w:p>
+    <w:p>
+      <w:pPr>
+        <w:spacing w:after="0" w:line="240" w:lineRule="auto"/>
+        <w:rPr>
+          <w:lang w:val="en-US"/>
+        </w:rPr>
+      </w:pPr>
+    </w:p>
+    <w:p>
+      <w:pPr>
+        <w:spacing w:after="0" w:line="240" w:lineRule="auto"/>
+        <w:rPr>
+          <w:lang w:val="en-US"/>
+        </w:rPr>
+      </w:pPr>
+    </w:p>
+    <w:p>
+      <w:pPr>
+        <w:spacing w:after="0" w:line="240" w:lineRule="auto"/>
+        <w:rPr>
+          <w:lang w:val="en-US"/>
+        </w:rPr>
+      </w:pPr>
+    </w:p>
+    <w:p>
+      <w:pPr>
+        <w:spacing w:after="0" w:line="240" w:lineRule="auto"/>
+        <w:rPr>
+          <w:lang w:val="en-US"/>
+        </w:rPr>
+      </w:pPr>
+    </w:p>
+    <w:p>
+      <w:pPr>
+        <w:spacing w:after="0" w:line="240" w:lineRule="auto"/>
+        <w:rPr>
+          <w:lang w:val="en-US"/>
+        </w:rPr>
+      </w:pPr>
+    </w:p>
+    <w:p>
+      <w:pPr>
+        <w:spacing w:after="0" w:line="240" w:lineRule="auto"/>
+        <w:rPr>
+          <w:lang w:val="en-US"/>
+        </w:rPr>
+      </w:pPr>
+    </w:p>
+    <w:p>
+      <w:pPr>
+        <w:spacing w:after="0" w:line="240" w:lineRule="auto"/>
+      </w:pPr>
+      <w:r>
+        <w:drawing>
+          <wp:inline distT="0" distB="0" distL="0" distR="0" wp14:anchorId="49D23868" wp14:editId="31FE01BA">
+            <wp:extent cx="4057650" cy="1674469"/>
+            <wp:effectExtent l="0" t="0" r="0" b="2540"/>
+            <wp:docPr id="334251424" name="Picture 1"/>
+            <wp:cNvGraphicFramePr>
+              <a:graphicFrameLocks xmlns:a="http://schemas.openxmlformats.org/drawingml/2006/main" noChangeAspect="1"/>
+            </wp:cNvGraphicFramePr>
+            <a:graphic xmlns:a="http://schemas.openxmlformats.org/drawingml/2006/main">
+              <a:graphicData uri="http://schemas.openxmlformats.org/drawingml/2006/picture">
+                <pic:pic xmlns:pic="http://schemas.openxmlformats.org/drawingml/2006/picture">
+                  <pic:nvPicPr>
+                    <pic:cNvPr id="334251424" name=""/>
+                    <pic:cNvPicPr/>
+                  </pic:nvPicPr>
+                  <pic:blipFill>
+                    <a:blip r:embed="rId24"/>
+                    <a:stretch>
+                      <a:fillRect/>
+                    </a:stretch>
+                  </pic:blipFill>
+                  <pic:spPr>
+                    <a:xfrm>
+                      <a:off x="0" y="0"/>
+                      <a:ext cx="4072163" cy="1680458"/>
+                    </a:xfrm>
+                    <a:prstGeom prst="rect">
+                      <a:avLst/>
+                    </a:prstGeom>
+                  </pic:spPr>
+                </pic:pic>
+              </a:graphicData>
+            </a:graphic>
+          </wp:inline>
+        </w:drawing>
+      </w:r>
+    </w:p>
+    <w:p>
+      <w:pPr>
+        <w:spacing w:after="0" w:line="240" w:lineRule="auto"/>
+      </w:pPr>
+      <w:r>
+        <w:drawing>
+          <wp:inline distT="0" distB="0" distL="0" distR="0" wp14:anchorId="5C6960D2" wp14:editId="44408FD9">
+            <wp:extent cx="5289550" cy="2700020"/>
+            <wp:effectExtent l="0" t="0" r="6350" b="5080"/>
+            <wp:docPr id="552751747" name="Picture 1"/>
+            <wp:cNvGraphicFramePr>
+              <a:graphicFrameLocks xmlns:a="http://schemas.openxmlformats.org/drawingml/2006/main" noChangeAspect="1"/>
+            </wp:cNvGraphicFramePr>
+            <a:graphic xmlns:a="http://schemas.openxmlformats.org/drawingml/2006/main">
+              <a:graphicData uri="http://schemas.openxmlformats.org/drawingml/2006/picture">
+                <pic:pic xmlns:pic="http://schemas.openxmlformats.org/drawingml/2006/picture">
+                  <pic:nvPicPr>
+                    <pic:cNvPr id="552751747" name=""/>
+                    <pic:cNvPicPr/>
+                  </pic:nvPicPr>
+                  <pic:blipFill>
+                    <a:blip r:embed="rId25"/>
+                    <a:stretch>
+                      <a:fillRect/>
+                    </a:stretch>
+                  </pic:blipFill>
+                  <pic:spPr>
+                    <a:xfrm>
+                      <a:off x="0" y="0"/>
+                      <a:ext cx="5304444" cy="2707623"/>
+                    </a:xfrm>
+                    <a:prstGeom prst="rect">
+                      <a:avLst/>
+                    </a:prstGeom>
+                  </pic:spPr>
+                </pic:pic>
+              </a:graphicData>
+            </a:graphic>
+          </wp:inline>
+        </w:drawing>
+      </w:r>
+    </w:p>
+    <w:p>
+      <w:pPr>
+        <w:spacing w:after="0" w:line="240" w:lineRule="auto"/>
+      </w:pPr>
+      <w:r>
+        <w:drawing>
+          <wp:inline distT="0" distB="0" distL="0" distR="0" wp14:anchorId="4EB2A479" wp14:editId="3CC2B9A8">
+            <wp:extent cx="4972050" cy="2693670"/>
+            <wp:effectExtent l="0" t="0" r="0" b="0"/>
+            <wp:docPr id="1454513358" name="Picture 1"/>
+            <wp:cNvGraphicFramePr>
+              <a:graphicFrameLocks xmlns:a="http://schemas.openxmlformats.org/drawingml/2006/main" noChangeAspect="1"/>
+            </wp:cNvGraphicFramePr>
+            <a:graphic xmlns:a="http://schemas.openxmlformats.org/drawingml/2006/main">
+              <a:graphicData uri="http://schemas.openxmlformats.org/drawingml/2006/picture">
+                <pic:pic xmlns:pic="http://schemas.openxmlformats.org/drawingml/2006/picture">
+                  <pic:nvPicPr>
+                    <pic:cNvPr id="1454513358" name=""/>
+                    <pic:cNvPicPr/>
+                  </pic:nvPicPr>
+                  <pic:blipFill>
+                    <a:blip r:embed="rId26"/>
+                    <a:stretch>
+                      <a:fillRect/>
+                    </a:stretch>
+                  </pic:blipFill>
+                  <pic:spPr>
+                    <a:xfrm>
+                      <a:off x="0" y="0"/>
+                      <a:ext cx="4982329" cy="2699239"/>
+                    </a:xfrm>
+                    <a:prstGeom prst="rect">
+                      <a:avLst/>
+                    </a:prstGeom>
+                  </pic:spPr>
+                </pic:pic>
+              </a:graphicData>
+            </a:graphic>
+          </wp:inline>
+        </w:drawing>
+      </w:r>
+    </w:p>
+    <w:p>
+      <w:pPr>
+        <w:spacing w:after="0" w:line="240" w:lineRule="auto"/>
+      </w:pPr>
+    </w:p>
+    <w:p>
+      <w:pPr>
+        <w:spacing w:after="0" w:line="240" w:lineRule="auto"/>
+        <w:rPr>
+          <w:lang w:val="en-US"/>
+        </w:rPr>
+      </w:pPr>
+    </w:p>
     <w:sectPr>
       <w:pgSz w:w="11906" w:h="16838"/>
       <w:pgMar w:top="720" w:right="720" w:bottom="720" w:left="720" w:header="708" w:footer="708" w:gutter="0"/>
@@ -16,6 +4245,95 @@
 <file path=word/numbering.xml><?xml version="1.0" encoding="utf-8"?>
 <w:numbering xmlns:wpc="http://schemas.microsoft.com/office/word/2010/wordprocessingCanvas" xmlns:cx="http://schemas.microsoft.com/office/drawing/2014/chartex" xmlns:cx1="http://schemas.microsoft.com/office/drawing/2015/9/8/chartex" xmlns:cx2="http://schemas.microsoft.com/office/drawing/2015/10/21/chartex" xmlns:cx3="http://schemas.microsoft.com/office/drawing/2016/5/9/chartex" xmlns:cx4="http://schemas.microsoft.com/office/drawing/2016/5/10/chartex" xmlns:cx5="http://schemas.microsoft.com/office/drawing/2016/5/11/chartex" xmlns:cx6="http://schemas.microsoft.com/office/drawing/2016/5/12/chartex" xmlns:cx7="http://schemas.microsoft.com/office/drawing/2016/5/13/chartex" xmlns:cx8="http://schemas.microsoft.com/office/drawing/2016/5/14/chartex" xmlns:mc="http://schemas.openxmlformats.org/markup-compatibility/2006" xmlns:aink="http://schemas.microsoft.com/office/drawing/2016/ink" xmlns:am3d="http://schemas.microsoft.com/office/drawing/2017/model3d" xmlns:o="urn:schemas-microsoft-com:office:office" xmlns:oel="http://schemas.microsoft.com/office/2019/extlst" xmlns:r="http://schemas.openxmlformats.org/officeDocument/2006/relationships" xmlns:m="http://schemas.openxmlformats.org/officeDocument/2006/math" xmlns:v="urn:schemas-microsoft-com:vml" xmlns:wp14="http://schemas.microsoft.com/office/word/2010/wordprocessingDrawing" xmlns:wp="http://schemas.openxmlformats.org/drawingml/2006/wordprocessingDrawing" xmlns:w10="urn:schemas-microsoft-com:office:word" xmlns:w="http://schemas.openxmlformats.org/wordprocessingml/2006/main" xmlns:w14="http://schemas.microsoft.com/office/word/2010/wordml" xmlns:w15="http://schemas.microsoft.com/office/word/2012/wordml" xmlns:w16cex="http://schemas.microsoft.com/office/word/2018/wordml/cex" xmlns:w16cid="http://schemas.microsoft.com/office/word/2016/wordml/cid" xmlns:w16="http://schemas.microsoft.com/office/word/2018/wordml" xmlns:w16du="http://schemas.microsoft.com/office/word/2023/wordml/word16du" xmlns:w16sdtdh="http://schemas.microsoft.com/office/word/2020/wordml/sdtdatahash" xmlns:w16sdtfl="http://schemas.microsoft.com/office/word/2024/wordml/sdtformatlock" xmlns:w16se="http://schemas.microsoft.com/office/word/2015/wordml/symex" xmlns:wpg="http://schemas.microsoft.com/office/word/2010/wordprocessingGroup" xmlns:wpi="http://schemas.microsoft.com/office/word/2010/wordprocessingInk" xmlns:wne="http://schemas.microsoft.com/office/word/2006/wordml" xmlns:wps="http://schemas.microsoft.com/office/word/2010/wordprocessingShape" mc:Ignorable="w14 w15 w16se w16cid w16 w16cex w16sdtdh w16sdtfl w16du wp14">
   <w:abstractNum w:abstractNumId="0" w15:restartNumberingAfterBreak="0">
+    <w:nsid w:val="023434A5"/>
+    <w:multiLevelType w:val="hybridMultilevel"/>
+    <w:tmpl w:val="D8AAA3FA"/>
+    <w:lvl w:ilvl="0" w:tplc="4009000F">
+      <w:start w:val="1"/>
+      <w:numFmt w:val="decimal"/>
+      <w:lvlText w:val="%1."/>
+      <w:lvlJc w:val="left"/>
+      <w:pPr>
+        <w:ind w:left="720" w:hanging="360"/>
+      </w:pPr>
+      <w:rPr>
+        <w:rFonts w:hint="default"/>
+      </w:rPr>
+    </w:lvl>
+    <w:lvl w:ilvl="1" w:tplc="40090019" w:tentative="1">
+      <w:start w:val="1"/>
+      <w:numFmt w:val="lowerLetter"/>
+      <w:lvlText w:val="%2."/>
+      <w:lvlJc w:val="left"/>
+      <w:pPr>
+        <w:ind w:left="1440" w:hanging="360"/>
+      </w:pPr>
+    </w:lvl>
+    <w:lvl w:ilvl="2" w:tplc="4009001B" w:tentative="1">
+      <w:start w:val="1"/>
+      <w:numFmt w:val="lowerRoman"/>
+      <w:lvlText w:val="%3."/>
+      <w:lvlJc w:val="right"/>
+      <w:pPr>
+        <w:ind w:left="2160" w:hanging="180"/>
+      </w:pPr>
+    </w:lvl>
+    <w:lvl w:ilvl="3" w:tplc="4009000F" w:tentative="1">
+      <w:start w:val="1"/>
+      <w:numFmt w:val="decimal"/>
+      <w:lvlText w:val="%4."/>
+      <w:lvlJc w:val="left"/>
+      <w:pPr>
+        <w:ind w:left="2880" w:hanging="360"/>
+      </w:pPr>
+    </w:lvl>
+    <w:lvl w:ilvl="4" w:tplc="40090019" w:tentative="1">
+      <w:start w:val="1"/>
+      <w:numFmt w:val="lowerLetter"/>
+      <w:lvlText w:val="%5."/>
+      <w:lvlJc w:val="left"/>
+      <w:pPr>
+        <w:ind w:left="3600" w:hanging="360"/>
+      </w:pPr>
+    </w:lvl>
+    <w:lvl w:ilvl="5" w:tplc="4009001B" w:tentative="1">
+      <w:start w:val="1"/>
+      <w:numFmt w:val="lowerRoman"/>
+      <w:lvlText w:val="%6."/>
+      <w:lvlJc w:val="right"/>
+      <w:pPr>
+        <w:ind w:left="4320" w:hanging="180"/>
+      </w:pPr>
+    </w:lvl>
+    <w:lvl w:ilvl="6" w:tplc="4009000F" w:tentative="1">
+      <w:start w:val="1"/>
+      <w:numFmt w:val="decimal"/>
+      <w:lvlText w:val="%7."/>
+      <w:lvlJc w:val="left"/>
+      <w:pPr>
+        <w:ind w:left="5040" w:hanging="360"/>
+      </w:pPr>
+    </w:lvl>
+    <w:lvl w:ilvl="7" w:tplc="40090019" w:tentative="1">
+      <w:start w:val="1"/>
+      <w:numFmt w:val="lowerLetter"/>
+      <w:lvlText w:val="%8."/>
+      <w:lvlJc w:val="left"/>
+      <w:pPr>
+        <w:ind w:left="5760" w:hanging="360"/>
+      </w:pPr>
+    </w:lvl>
+    <w:lvl w:ilvl="8" w:tplc="4009001B" w:tentative="1">
+      <w:start w:val="1"/>
+      <w:numFmt w:val="lowerRoman"/>
+      <w:lvlText w:val="%9."/>
+      <w:lvlJc w:val="right"/>
+      <w:pPr>
+        <w:ind w:left="6480" w:hanging="180"/>
+      </w:pPr>
+    </w:lvl>
+  </w:abstractNum>
+  <w:abstractNum w:abstractNumId="1" w15:restartNumberingAfterBreak="0">
     <w:nsid w:val="0C874FB3"/>
     <w:multiLevelType w:val="hybridMultilevel"/>
     <w:tmpl w:val="BD389FC0"/>
@@ -104,7 +4422,7 @@
       </w:pPr>
     </w:lvl>
   </w:abstractNum>
-  <w:abstractNum w:abstractNumId="1" w15:restartNumberingAfterBreak="0">
+  <w:abstractNum w:abstractNumId="2" w15:restartNumberingAfterBreak="0">
     <w:nsid w:val="100A76DA"/>
     <w:multiLevelType w:val="hybridMultilevel"/>
     <w:tmpl w:val="5CC0A282"/>
@@ -193,7 +4511,96 @@
       </w:pPr>
     </w:lvl>
   </w:abstractNum>
-  <w:abstractNum w:abstractNumId="2" w15:restartNumberingAfterBreak="0">
+  <w:abstractNum w:abstractNumId="3" w15:restartNumberingAfterBreak="0">
+    <w:nsid w:val="11C02A91"/>
+    <w:multiLevelType w:val="hybridMultilevel"/>
+    <w:tmpl w:val="E9CA66A6"/>
+    <w:lvl w:ilvl="0" w:tplc="E5FEE42C">
+      <w:start w:val="1"/>
+      <w:numFmt w:val="lowerRoman"/>
+      <w:lvlText w:val="%1."/>
+      <w:lvlJc w:val="left"/>
+      <w:pPr>
+        <w:ind w:left="1080" w:hanging="720"/>
+      </w:pPr>
+      <w:rPr>
+        <w:rFonts w:hint="default"/>
+      </w:rPr>
+    </w:lvl>
+    <w:lvl w:ilvl="1" w:tplc="40090019" w:tentative="1">
+      <w:start w:val="1"/>
+      <w:numFmt w:val="lowerLetter"/>
+      <w:lvlText w:val="%2."/>
+      <w:lvlJc w:val="left"/>
+      <w:pPr>
+        <w:ind w:left="1440" w:hanging="360"/>
+      </w:pPr>
+    </w:lvl>
+    <w:lvl w:ilvl="2" w:tplc="4009001B" w:tentative="1">
+      <w:start w:val="1"/>
+      <w:numFmt w:val="lowerRoman"/>
+      <w:lvlText w:val="%3."/>
+      <w:lvlJc w:val="right"/>
+      <w:pPr>
+        <w:ind w:left="2160" w:hanging="180"/>
+      </w:pPr>
+    </w:lvl>
+    <w:lvl w:ilvl="3" w:tplc="4009000F" w:tentative="1">
+      <w:start w:val="1"/>
+      <w:numFmt w:val="decimal"/>
+      <w:lvlText w:val="%4."/>
+      <w:lvlJc w:val="left"/>
+      <w:pPr>
+        <w:ind w:left="2880" w:hanging="360"/>
+      </w:pPr>
+    </w:lvl>
+    <w:lvl w:ilvl="4" w:tplc="40090019" w:tentative="1">
+      <w:start w:val="1"/>
+      <w:numFmt w:val="lowerLetter"/>
+      <w:lvlText w:val="%5."/>
+      <w:lvlJc w:val="left"/>
+      <w:pPr>
+        <w:ind w:left="3600" w:hanging="360"/>
+      </w:pPr>
+    </w:lvl>
+    <w:lvl w:ilvl="5" w:tplc="4009001B" w:tentative="1">
+      <w:start w:val="1"/>
+      <w:numFmt w:val="lowerRoman"/>
+      <w:lvlText w:val="%6."/>
+      <w:lvlJc w:val="right"/>
+      <w:pPr>
+        <w:ind w:left="4320" w:hanging="180"/>
+      </w:pPr>
+    </w:lvl>
+    <w:lvl w:ilvl="6" w:tplc="4009000F" w:tentative="1">
+      <w:start w:val="1"/>
+      <w:numFmt w:val="decimal"/>
+      <w:lvlText w:val="%7."/>
+      <w:lvlJc w:val="left"/>
+      <w:pPr>
+        <w:ind w:left="5040" w:hanging="360"/>
+      </w:pPr>
+    </w:lvl>
+    <w:lvl w:ilvl="7" w:tplc="40090019" w:tentative="1">
+      <w:start w:val="1"/>
+      <w:numFmt w:val="lowerLetter"/>
+      <w:lvlText w:val="%8."/>
+      <w:lvlJc w:val="left"/>
+      <w:pPr>
+        <w:ind w:left="5760" w:hanging="360"/>
+      </w:pPr>
+    </w:lvl>
+    <w:lvl w:ilvl="8" w:tplc="4009001B" w:tentative="1">
+      <w:start w:val="1"/>
+      <w:numFmt w:val="lowerRoman"/>
+      <w:lvlText w:val="%9."/>
+      <w:lvlJc w:val="right"/>
+      <w:pPr>
+        <w:ind w:left="6480" w:hanging="180"/>
+      </w:pPr>
+    </w:lvl>
+  </w:abstractNum>
+  <w:abstractNum w:abstractNumId="4" w15:restartNumberingAfterBreak="0">
     <w:nsid w:val="142032DF"/>
     <w:multiLevelType w:val="multilevel"/>
     <w:tmpl w:val="7F568132"/>
@@ -342,7 +4749,96 @@
       </w:rPr>
     </w:lvl>
   </w:abstractNum>
-  <w:abstractNum w:abstractNumId="3" w15:restartNumberingAfterBreak="0">
+  <w:abstractNum w:abstractNumId="5" w15:restartNumberingAfterBreak="0">
+    <w:nsid w:val="14ED0D7F"/>
+    <w:multiLevelType w:val="hybridMultilevel"/>
+    <w:tmpl w:val="38880F62"/>
+    <w:lvl w:ilvl="0" w:tplc="662295BE">
+      <w:start w:val="1"/>
+      <w:numFmt w:val="lowerRoman"/>
+      <w:lvlText w:val="%1."/>
+      <w:lvlJc w:val="left"/>
+      <w:pPr>
+        <w:ind w:left="1800" w:hanging="720"/>
+      </w:pPr>
+      <w:rPr>
+        <w:rFonts w:hint="default"/>
+      </w:rPr>
+    </w:lvl>
+    <w:lvl w:ilvl="1" w:tplc="40090019" w:tentative="1">
+      <w:start w:val="1"/>
+      <w:numFmt w:val="lowerLetter"/>
+      <w:lvlText w:val="%2."/>
+      <w:lvlJc w:val="left"/>
+      <w:pPr>
+        <w:ind w:left="2160" w:hanging="360"/>
+      </w:pPr>
+    </w:lvl>
+    <w:lvl w:ilvl="2" w:tplc="4009001B" w:tentative="1">
+      <w:start w:val="1"/>
+      <w:numFmt w:val="lowerRoman"/>
+      <w:lvlText w:val="%3."/>
+      <w:lvlJc w:val="right"/>
+      <w:pPr>
+        <w:ind w:left="2880" w:hanging="180"/>
+      </w:pPr>
+    </w:lvl>
+    <w:lvl w:ilvl="3" w:tplc="4009000F" w:tentative="1">
+      <w:start w:val="1"/>
+      <w:numFmt w:val="decimal"/>
+      <w:lvlText w:val="%4."/>
+      <w:lvlJc w:val="left"/>
+      <w:pPr>
+        <w:ind w:left="3600" w:hanging="360"/>
+      </w:pPr>
+    </w:lvl>
+    <w:lvl w:ilvl="4" w:tplc="40090019" w:tentative="1">
+      <w:start w:val="1"/>
+      <w:numFmt w:val="lowerLetter"/>
+      <w:lvlText w:val="%5."/>
+      <w:lvlJc w:val="left"/>
+      <w:pPr>
+        <w:ind w:left="4320" w:hanging="360"/>
+      </w:pPr>
+    </w:lvl>
+    <w:lvl w:ilvl="5" w:tplc="4009001B" w:tentative="1">
+      <w:start w:val="1"/>
+      <w:numFmt w:val="lowerRoman"/>
+      <w:lvlText w:val="%6."/>
+      <w:lvlJc w:val="right"/>
+      <w:pPr>
+        <w:ind w:left="5040" w:hanging="180"/>
+      </w:pPr>
+    </w:lvl>
+    <w:lvl w:ilvl="6" w:tplc="4009000F" w:tentative="1">
+      <w:start w:val="1"/>
+      <w:numFmt w:val="decimal"/>
+      <w:lvlText w:val="%7."/>
+      <w:lvlJc w:val="left"/>
+      <w:pPr>
+        <w:ind w:left="5760" w:hanging="360"/>
+      </w:pPr>
+    </w:lvl>
+    <w:lvl w:ilvl="7" w:tplc="40090019" w:tentative="1">
+      <w:start w:val="1"/>
+      <w:numFmt w:val="lowerLetter"/>
+      <w:lvlText w:val="%8."/>
+      <w:lvlJc w:val="left"/>
+      <w:pPr>
+        <w:ind w:left="6480" w:hanging="360"/>
+      </w:pPr>
+    </w:lvl>
+    <w:lvl w:ilvl="8" w:tplc="4009001B" w:tentative="1">
+      <w:start w:val="1"/>
+      <w:numFmt w:val="lowerRoman"/>
+      <w:lvlText w:val="%9."/>
+      <w:lvlJc w:val="right"/>
+      <w:pPr>
+        <w:ind w:left="7200" w:hanging="180"/>
+      </w:pPr>
+    </w:lvl>
+  </w:abstractNum>
+  <w:abstractNum w:abstractNumId="6" w15:restartNumberingAfterBreak="0">
     <w:nsid w:val="18EA7782"/>
     <w:multiLevelType w:val="hybridMultilevel"/>
     <w:tmpl w:val="1EF4FA9A"/>
@@ -454,7 +4950,7 @@
       </w:rPr>
     </w:lvl>
   </w:abstractNum>
-  <w:abstractNum w:abstractNumId="4" w15:restartNumberingAfterBreak="0">
+  <w:abstractNum w:abstractNumId="7" w15:restartNumberingAfterBreak="0">
     <w:nsid w:val="31EC55A3"/>
     <w:multiLevelType w:val="hybridMultilevel"/>
     <w:tmpl w:val="725A7C16"/>
@@ -566,7 +5062,7 @@
       </w:rPr>
     </w:lvl>
   </w:abstractNum>
-  <w:abstractNum w:abstractNumId="5" w15:restartNumberingAfterBreak="0">
+  <w:abstractNum w:abstractNumId="8" w15:restartNumberingAfterBreak="0">
     <w:nsid w:val="34573B03"/>
     <w:multiLevelType w:val="multilevel"/>
     <w:tmpl w:val="209A15CA"/>
@@ -715,7 +5211,7 @@
       </w:rPr>
     </w:lvl>
   </w:abstractNum>
-  <w:abstractNum w:abstractNumId="6" w15:restartNumberingAfterBreak="0">
+  <w:abstractNum w:abstractNumId="9" w15:restartNumberingAfterBreak="0">
     <w:nsid w:val="34C06D6D"/>
     <w:multiLevelType w:val="hybridMultilevel"/>
     <w:tmpl w:val="90884320"/>
@@ -828,7 +5324,7 @@
       </w:rPr>
     </w:lvl>
   </w:abstractNum>
-  <w:abstractNum w:abstractNumId="7" w15:restartNumberingAfterBreak="0">
+  <w:abstractNum w:abstractNumId="10" w15:restartNumberingAfterBreak="0">
     <w:nsid w:val="4DEC0B52"/>
     <w:multiLevelType w:val="hybridMultilevel"/>
     <w:tmpl w:val="FAA88DD8"/>
@@ -917,7 +5413,185 @@
       </w:pPr>
     </w:lvl>
   </w:abstractNum>
-  <w:abstractNum w:abstractNumId="8" w15:restartNumberingAfterBreak="0">
+  <w:abstractNum w:abstractNumId="11" w15:restartNumberingAfterBreak="0">
+    <w:nsid w:val="575D4918"/>
+    <w:multiLevelType w:val="hybridMultilevel"/>
+    <w:tmpl w:val="7DF469F4"/>
+    <w:lvl w:ilvl="0" w:tplc="4009000F">
+      <w:start w:val="1"/>
+      <w:numFmt w:val="decimal"/>
+      <w:lvlText w:val="%1."/>
+      <w:lvlJc w:val="left"/>
+      <w:pPr>
+        <w:ind w:left="720" w:hanging="360"/>
+      </w:pPr>
+      <w:rPr>
+        <w:rFonts w:hint="default"/>
+      </w:rPr>
+    </w:lvl>
+    <w:lvl w:ilvl="1" w:tplc="40090019" w:tentative="1">
+      <w:start w:val="1"/>
+      <w:numFmt w:val="lowerLetter"/>
+      <w:lvlText w:val="%2."/>
+      <w:lvlJc w:val="left"/>
+      <w:pPr>
+        <w:ind w:left="1440" w:hanging="360"/>
+      </w:pPr>
+    </w:lvl>
+    <w:lvl w:ilvl="2" w:tplc="4009001B" w:tentative="1">
+      <w:start w:val="1"/>
+      <w:numFmt w:val="lowerRoman"/>
+      <w:lvlText w:val="%3."/>
+      <w:lvlJc w:val="right"/>
+      <w:pPr>
+        <w:ind w:left="2160" w:hanging="180"/>
+      </w:pPr>
+    </w:lvl>
+    <w:lvl w:ilvl="3" w:tplc="4009000F" w:tentative="1">
+      <w:start w:val="1"/>
+      <w:numFmt w:val="decimal"/>
+      <w:lvlText w:val="%4."/>
+      <w:lvlJc w:val="left"/>
+      <w:pPr>
+        <w:ind w:left="2880" w:hanging="360"/>
+      </w:pPr>
+    </w:lvl>
+    <w:lvl w:ilvl="4" w:tplc="40090019" w:tentative="1">
+      <w:start w:val="1"/>
+      <w:numFmt w:val="lowerLetter"/>
+      <w:lvlText w:val="%5."/>
+      <w:lvlJc w:val="left"/>
+      <w:pPr>
+        <w:ind w:left="3600" w:hanging="360"/>
+      </w:pPr>
+    </w:lvl>
+    <w:lvl w:ilvl="5" w:tplc="4009001B" w:tentative="1">
+      <w:start w:val="1"/>
+      <w:numFmt w:val="lowerRoman"/>
+      <w:lvlText w:val="%6."/>
+      <w:lvlJc w:val="right"/>
+      <w:pPr>
+        <w:ind w:left="4320" w:hanging="180"/>
+      </w:pPr>
+    </w:lvl>
+    <w:lvl w:ilvl="6" w:tplc="4009000F" w:tentative="1">
+      <w:start w:val="1"/>
+      <w:numFmt w:val="decimal"/>
+      <w:lvlText w:val="%7."/>
+      <w:lvlJc w:val="left"/>
+      <w:pPr>
+        <w:ind w:left="5040" w:hanging="360"/>
+      </w:pPr>
+    </w:lvl>
+    <w:lvl w:ilvl="7" w:tplc="40090019" w:tentative="1">
+      <w:start w:val="1"/>
+      <w:numFmt w:val="lowerLetter"/>
+      <w:lvlText w:val="%8."/>
+      <w:lvlJc w:val="left"/>
+      <w:pPr>
+        <w:ind w:left="5760" w:hanging="360"/>
+      </w:pPr>
+    </w:lvl>
+    <w:lvl w:ilvl="8" w:tplc="4009001B" w:tentative="1">
+      <w:start w:val="1"/>
+      <w:numFmt w:val="lowerRoman"/>
+      <w:lvlText w:val="%9."/>
+      <w:lvlJc w:val="right"/>
+      <w:pPr>
+        <w:ind w:left="6480" w:hanging="180"/>
+      </w:pPr>
+    </w:lvl>
+  </w:abstractNum>
+  <w:abstractNum w:abstractNumId="12" w15:restartNumberingAfterBreak="0">
+    <w:nsid w:val="735C61C9"/>
+    <w:multiLevelType w:val="hybridMultilevel"/>
+    <w:tmpl w:val="502E43C0"/>
+    <w:lvl w:ilvl="0" w:tplc="4009000F">
+      <w:start w:val="1"/>
+      <w:numFmt w:val="decimal"/>
+      <w:lvlText w:val="%1."/>
+      <w:lvlJc w:val="left"/>
+      <w:pPr>
+        <w:ind w:left="720" w:hanging="360"/>
+      </w:pPr>
+      <w:rPr>
+        <w:rFonts w:hint="default"/>
+      </w:rPr>
+    </w:lvl>
+    <w:lvl w:ilvl="1" w:tplc="40090019" w:tentative="1">
+      <w:start w:val="1"/>
+      <w:numFmt w:val="lowerLetter"/>
+      <w:lvlText w:val="%2."/>
+      <w:lvlJc w:val="left"/>
+      <w:pPr>
+        <w:ind w:left="1440" w:hanging="360"/>
+      </w:pPr>
+    </w:lvl>
+    <w:lvl w:ilvl="2" w:tplc="4009001B" w:tentative="1">
+      <w:start w:val="1"/>
+      <w:numFmt w:val="lowerRoman"/>
+      <w:lvlText w:val="%3."/>
+      <w:lvlJc w:val="right"/>
+      <w:pPr>
+        <w:ind w:left="2160" w:hanging="180"/>
+      </w:pPr>
+    </w:lvl>
+    <w:lvl w:ilvl="3" w:tplc="4009000F" w:tentative="1">
+      <w:start w:val="1"/>
+      <w:numFmt w:val="decimal"/>
+      <w:lvlText w:val="%4."/>
+      <w:lvlJc w:val="left"/>
+      <w:pPr>
+        <w:ind w:left="2880" w:hanging="360"/>
+      </w:pPr>
+    </w:lvl>
+    <w:lvl w:ilvl="4" w:tplc="40090019" w:tentative="1">
+      <w:start w:val="1"/>
+      <w:numFmt w:val="lowerLetter"/>
+      <w:lvlText w:val="%5."/>
+      <w:lvlJc w:val="left"/>
+      <w:pPr>
+        <w:ind w:left="3600" w:hanging="360"/>
+      </w:pPr>
+    </w:lvl>
+    <w:lvl w:ilvl="5" w:tplc="4009001B" w:tentative="1">
+      <w:start w:val="1"/>
+      <w:numFmt w:val="lowerRoman"/>
+      <w:lvlText w:val="%6."/>
+      <w:lvlJc w:val="right"/>
+      <w:pPr>
+        <w:ind w:left="4320" w:hanging="180"/>
+      </w:pPr>
+    </w:lvl>
+    <w:lvl w:ilvl="6" w:tplc="4009000F" w:tentative="1">
+      <w:start w:val="1"/>
+      <w:numFmt w:val="decimal"/>
+      <w:lvlText w:val="%7."/>
+      <w:lvlJc w:val="left"/>
+      <w:pPr>
+        <w:ind w:left="5040" w:hanging="360"/>
+      </w:pPr>
+    </w:lvl>
+    <w:lvl w:ilvl="7" w:tplc="40090019" w:tentative="1">
+      <w:start w:val="1"/>
+      <w:numFmt w:val="lowerLetter"/>
+      <w:lvlText w:val="%8."/>
+      <w:lvlJc w:val="left"/>
+      <w:pPr>
+        <w:ind w:left="5760" w:hanging="360"/>
+      </w:pPr>
+    </w:lvl>
+    <w:lvl w:ilvl="8" w:tplc="4009001B" w:tentative="1">
+      <w:start w:val="1"/>
+      <w:numFmt w:val="lowerRoman"/>
+      <w:lvlText w:val="%9."/>
+      <w:lvlJc w:val="right"/>
+      <w:pPr>
+        <w:ind w:left="6480" w:hanging="180"/>
+      </w:pPr>
+    </w:lvl>
+  </w:abstractNum>
+  <w:abstractNum w:abstractNumId="13" w15:restartNumberingAfterBreak="0">
     <w:nsid w:val="79A62DF3"/>
     <w:multiLevelType w:val="multilevel"/>
     <w:tmpl w:val="0F26657E"/>
@@ -1066,7 +5740,7 @@
       </w:rPr>
     </w:lvl>
   </w:abstractNum>
-  <w:abstractNum w:abstractNumId="9" w15:restartNumberingAfterBreak="0">
+  <w:abstractNum w:abstractNumId="14" w15:restartNumberingAfterBreak="0">
     <w:nsid w:val="7C786418"/>
     <w:multiLevelType w:val="hybridMultilevel"/>
     <w:tmpl w:val="4EC442B4"/>
@@ -1180,34 +5854,49 @@
     </w:lvl>
   </w:abstractNum>
   <w:num w:numId="1" w16cid:durableId="78917617">
+    <w:abstractNumId w:val="2"/>
+  </w:num>
+  <w:num w:numId="2" w16cid:durableId="1022512245">
+    <w:abstractNumId w:val="7"/>
+  </w:num>
+  <w:num w:numId="3" w16cid:durableId="478228232">
+    <w:abstractNumId w:val="8"/>
+  </w:num>
+  <w:num w:numId="4" w16cid:durableId="2064791031">
+    <w:abstractNumId w:val="13"/>
+  </w:num>
+  <w:num w:numId="5" w16cid:durableId="1838037544">
+    <w:abstractNumId w:val="4"/>
+  </w:num>
+  <w:num w:numId="6" w16cid:durableId="690766771">
+    <w:abstractNumId w:val="10"/>
+  </w:num>
+  <w:num w:numId="7" w16cid:durableId="1574244083">
+    <w:abstractNumId w:val="9"/>
+  </w:num>
+  <w:num w:numId="8" w16cid:durableId="1488010229">
+    <w:abstractNumId w:val="6"/>
+  </w:num>
+  <w:num w:numId="9" w16cid:durableId="708990537">
+    <w:abstractNumId w:val="14"/>
+  </w:num>
+  <w:num w:numId="10" w16cid:durableId="237179867">
     <w:abstractNumId w:val="1"/>
   </w:num>
-  <w:num w:numId="2" w16cid:durableId="1022512245">
-    <w:abstractNumId w:val="4"/>
+  <w:num w:numId="11" w16cid:durableId="1297416979">
+    <w:abstractNumId w:val="12"/>
   </w:num>
-  <w:num w:numId="3" w16cid:durableId="478228232">
+  <w:num w:numId="12" w16cid:durableId="2113625360">
+    <w:abstractNumId w:val="3"/>
+  </w:num>
+  <w:num w:numId="13" w16cid:durableId="1203980697">
     <w:abstractNumId w:val="5"/>
   </w:num>
-  <w:num w:numId="4" w16cid:durableId="2064791031">
-    <w:abstractNumId w:val="8"/>
+  <w:num w:numId="14" w16cid:durableId="900095034">
+    <w:abstractNumId w:val="0"/>
   </w:num>
-  <w:num w:numId="5" w16cid:durableId="1838037544">
-    <w:abstractNumId w:val="2"/>
-  </w:num>
-  <w:num w:numId="6" w16cid:durableId="690766771">
-    <w:abstractNumId w:val="7"/>
-  </w:num>
-  <w:num w:numId="7" w16cid:durableId="1574244083">
-    <w:abstractNumId w:val="6"/>
-  </w:num>
-  <w:num w:numId="8" w16cid:durableId="1488010229">
-    <w:abstractNumId w:val="3"/>
-  </w:num>
-  <w:num w:numId="9" w16cid:durableId="708990537">
-    <w:abstractNumId w:val="9"/>
-  </w:num>
-  <w:num w:numId="10" w16cid:durableId="237179867">
-    <w:abstractNumId w:val="0"/>
+  <w:num w:numId="15" w16cid:durableId="407466049">
+    <w:abstractNumId w:val="11"/>
   </w:num>
 </w:numbering>
 </file>
@@ -1814,7 +6503,6 @@
   <w:style w:type="character" w:default="1" w:styleId="DefaultParagraphFont">
     <w:name w:val="Default Paragraph Font"/>
     <w:uiPriority w:val="1"/>
-    <w:semiHidden/>
     <w:unhideWhenUsed/>
   </w:style>
   <w:style w:type="table" w:default="1" w:styleId="TableNormal">

</xml_diff>